<commit_message>
report and pharo update
</commit_message>
<xml_diff>
--- a/Monte-Carlo-simulacija izveštaj.docx
+++ b/Monte-Carlo-simulacija izveštaj.docx
@@ -486,13 +486,6 @@
     </w:sdt>
     <w:sdt>
       <w:sdtPr>
-        <w:id w:val="323009909"/>
-        <w:docPartObj>
-          <w:docPartGallery w:val="Table of Contents"/>
-          <w:docPartUnique/>
-        </w:docPartObj>
-      </w:sdtPr>
-      <w:sdtEndPr>
         <w:rPr>
           <w:rFonts w:asciiTheme="minorHAnsi" w:eastAsiaTheme="minorHAnsi" w:hAnsiTheme="minorHAnsi" w:cstheme="minorBidi"/>
           <w:b w:val="0"/>
@@ -501,7 +494,12 @@
           <w:sz w:val="22"/>
           <w:szCs w:val="22"/>
         </w:rPr>
-      </w:sdtEndPr>
+        <w:id w:val="323009909"/>
+        <w:docPartObj>
+          <w:docPartGallery w:val="Table of Contents"/>
+          <w:docPartUnique/>
+        </w:docPartObj>
+      </w:sdtPr>
       <w:sdtContent>
         <w:p>
           <w:pPr>
@@ -533,7 +531,7 @@
           <w:r>
             <w:fldChar w:fldCharType="separate"/>
           </w:r>
-          <w:hyperlink w:anchor="_Toc50225305" w:history="1">
+          <w:hyperlink w:anchor="_Toc50230852" w:history="1">
             <w:r>
               <w:rPr>
                 <w:rStyle w:val="Hyperlink"/>
@@ -560,7 +558,7 @@
                 <w:noProof/>
                 <w:webHidden/>
               </w:rPr>
-              <w:instrText xml:space="preserve"> PAGEREF _Toc50225305 \h </w:instrText>
+              <w:instrText xml:space="preserve"> PAGEREF _Toc50230852 \h </w:instrText>
             </w:r>
             <w:r>
               <w:rPr>
@@ -602,7 +600,7 @@
               <w:noProof/>
             </w:rPr>
           </w:pPr>
-          <w:hyperlink w:anchor="_Toc50225306" w:history="1">
+          <w:hyperlink w:anchor="_Toc50230853" w:history="1">
             <w:r>
               <w:rPr>
                 <w:rStyle w:val="Hyperlink"/>
@@ -629,7 +627,7 @@
                 <w:noProof/>
                 <w:webHidden/>
               </w:rPr>
-              <w:instrText xml:space="preserve"> PAGEREF _Toc50225306 \h </w:instrText>
+              <w:instrText xml:space="preserve"> PAGEREF _Toc50230853 \h </w:instrText>
             </w:r>
             <w:r>
               <w:rPr>
@@ -671,7 +669,7 @@
               <w:noProof/>
             </w:rPr>
           </w:pPr>
-          <w:hyperlink w:anchor="_Toc50225307" w:history="1">
+          <w:hyperlink w:anchor="_Toc50230854" w:history="1">
             <w:r>
               <w:rPr>
                 <w:rStyle w:val="Hyperlink"/>
@@ -698,7 +696,7 @@
                 <w:noProof/>
                 <w:webHidden/>
               </w:rPr>
-              <w:instrText xml:space="preserve"> PAGEREF _Toc50225307 \h </w:instrText>
+              <w:instrText xml:space="preserve"> PAGEREF _Toc50230854 \h </w:instrText>
             </w:r>
             <w:r>
               <w:rPr>
@@ -740,7 +738,7 @@
               <w:noProof/>
             </w:rPr>
           </w:pPr>
-          <w:hyperlink w:anchor="_Toc50225308" w:history="1">
+          <w:hyperlink w:anchor="_Toc50230855" w:history="1">
             <w:r>
               <w:rPr>
                 <w:rStyle w:val="Hyperlink"/>
@@ -767,7 +765,7 @@
                 <w:noProof/>
                 <w:webHidden/>
               </w:rPr>
-              <w:instrText xml:space="preserve"> PAGEREF _Toc50225308 \h </w:instrText>
+              <w:instrText xml:space="preserve"> PAGEREF _Toc50230855 \h </w:instrText>
             </w:r>
             <w:r>
               <w:rPr>
@@ -809,7 +807,7 @@
               <w:noProof/>
             </w:rPr>
           </w:pPr>
-          <w:hyperlink w:anchor="_Toc50225309" w:history="1">
+          <w:hyperlink w:anchor="_Toc50230856" w:history="1">
             <w:r>
               <w:rPr>
                 <w:rStyle w:val="Hyperlink"/>
@@ -836,7 +834,7 @@
                 <w:noProof/>
                 <w:webHidden/>
               </w:rPr>
-              <w:instrText xml:space="preserve"> PAGEREF _Toc50225309 \h </w:instrText>
+              <w:instrText xml:space="preserve"> PAGEREF _Toc50230856 \h </w:instrText>
             </w:r>
             <w:r>
               <w:rPr>
@@ -878,7 +876,7 @@
               <w:noProof/>
             </w:rPr>
           </w:pPr>
-          <w:hyperlink w:anchor="_Toc50225310" w:history="1">
+          <w:hyperlink w:anchor="_Toc50230857" w:history="1">
             <w:r>
               <w:rPr>
                 <w:rStyle w:val="Hyperlink"/>
@@ -905,7 +903,7 @@
                 <w:noProof/>
                 <w:webHidden/>
               </w:rPr>
-              <w:instrText xml:space="preserve"> PAGEREF _Toc50225310 \h </w:instrText>
+              <w:instrText xml:space="preserve"> PAGEREF _Toc50230857 \h </w:instrText>
             </w:r>
             <w:r>
               <w:rPr>
@@ -947,7 +945,7 @@
               <w:noProof/>
             </w:rPr>
           </w:pPr>
-          <w:hyperlink w:anchor="_Toc50225311" w:history="1">
+          <w:hyperlink w:anchor="_Toc50230858" w:history="1">
             <w:r>
               <w:rPr>
                 <w:rStyle w:val="Hyperlink"/>
@@ -974,7 +972,7 @@
                 <w:noProof/>
                 <w:webHidden/>
               </w:rPr>
-              <w:instrText xml:space="preserve"> PAGEREF _Toc50225311 \h </w:instrText>
+              <w:instrText xml:space="preserve"> PAGEREF _Toc50230858 \h </w:instrText>
             </w:r>
             <w:r>
               <w:rPr>
@@ -1016,7 +1014,7 @@
               <w:noProof/>
             </w:rPr>
           </w:pPr>
-          <w:hyperlink w:anchor="_Toc50225312" w:history="1">
+          <w:hyperlink w:anchor="_Toc50230859" w:history="1">
             <w:r>
               <w:rPr>
                 <w:rStyle w:val="Hyperlink"/>
@@ -1043,7 +1041,7 @@
                 <w:noProof/>
                 <w:webHidden/>
               </w:rPr>
-              <w:instrText xml:space="preserve"> PAGEREF _Toc50225312 \h </w:instrText>
+              <w:instrText xml:space="preserve"> PAGEREF _Toc50230859 \h </w:instrText>
             </w:r>
             <w:r>
               <w:rPr>
@@ -1085,7 +1083,7 @@
               <w:noProof/>
             </w:rPr>
           </w:pPr>
-          <w:hyperlink w:anchor="_Toc50225313" w:history="1">
+          <w:hyperlink w:anchor="_Toc50230860" w:history="1">
             <w:r>
               <w:rPr>
                 <w:rStyle w:val="Hyperlink"/>
@@ -1112,7 +1110,7 @@
                 <w:noProof/>
                 <w:webHidden/>
               </w:rPr>
-              <w:instrText xml:space="preserve"> PAGEREF _Toc50225313 \h </w:instrText>
+              <w:instrText xml:space="preserve"> PAGEREF _Toc50230860 \h </w:instrText>
             </w:r>
             <w:r>
               <w:rPr>
@@ -1132,7 +1130,7 @@
                 <w:noProof/>
                 <w:webHidden/>
               </w:rPr>
-              <w:t>5</w:t>
+              <w:t>6</w:t>
             </w:r>
             <w:r>
               <w:rPr>
@@ -1154,7 +1152,7 @@
               <w:noProof/>
             </w:rPr>
           </w:pPr>
-          <w:hyperlink w:anchor="_Toc50225314" w:history="1">
+          <w:hyperlink w:anchor="_Toc50230861" w:history="1">
             <w:r>
               <w:rPr>
                 <w:rStyle w:val="Hyperlink"/>
@@ -1181,7 +1179,7 @@
                 <w:noProof/>
                 <w:webHidden/>
               </w:rPr>
-              <w:instrText xml:space="preserve"> PAGEREF _Toc50225314 \h </w:instrText>
+              <w:instrText xml:space="preserve"> PAGEREF _Toc50230861 \h </w:instrText>
             </w:r>
             <w:r>
               <w:rPr>
@@ -1201,7 +1199,283 @@
                 <w:noProof/>
                 <w:webHidden/>
               </w:rPr>
-              <w:t>5</w:t>
+              <w:t>6</w:t>
+            </w:r>
+            <w:r>
+              <w:rPr>
+                <w:noProof/>
+                <w:webHidden/>
+              </w:rPr>
+              <w:fldChar w:fldCharType="end"/>
+            </w:r>
+          </w:hyperlink>
+        </w:p>
+        <w:p>
+          <w:pPr>
+            <w:pStyle w:val="TOC2"/>
+            <w:tabs>
+              <w:tab w:val="right" w:leader="dot" w:pos="9350"/>
+            </w:tabs>
+            <w:rPr>
+              <w:rFonts w:eastAsiaTheme="minorEastAsia"/>
+              <w:noProof/>
+            </w:rPr>
+          </w:pPr>
+          <w:hyperlink w:anchor="_Toc50230862" w:history="1">
+            <w:r>
+              <w:rPr>
+                <w:rStyle w:val="Hyperlink"/>
+                <w:noProof/>
+              </w:rPr>
+              <w:t>Input/output simulacije predikcije cene finansijske aktive</w:t>
+            </w:r>
+            <w:r>
+              <w:rPr>
+                <w:noProof/>
+                <w:webHidden/>
+              </w:rPr>
+              <w:tab/>
+            </w:r>
+            <w:r>
+              <w:rPr>
+                <w:noProof/>
+                <w:webHidden/>
+              </w:rPr>
+              <w:fldChar w:fldCharType="begin"/>
+            </w:r>
+            <w:r>
+              <w:rPr>
+                <w:noProof/>
+                <w:webHidden/>
+              </w:rPr>
+              <w:instrText xml:space="preserve"> PAGEREF _Toc50230862 \h </w:instrText>
+            </w:r>
+            <w:r>
+              <w:rPr>
+                <w:noProof/>
+                <w:webHidden/>
+              </w:rPr>
+            </w:r>
+            <w:r>
+              <w:rPr>
+                <w:noProof/>
+                <w:webHidden/>
+              </w:rPr>
+              <w:fldChar w:fldCharType="separate"/>
+            </w:r>
+            <w:r>
+              <w:rPr>
+                <w:noProof/>
+                <w:webHidden/>
+              </w:rPr>
+              <w:t>6</w:t>
+            </w:r>
+            <w:r>
+              <w:rPr>
+                <w:noProof/>
+                <w:webHidden/>
+              </w:rPr>
+              <w:fldChar w:fldCharType="end"/>
+            </w:r>
+          </w:hyperlink>
+        </w:p>
+        <w:p>
+          <w:pPr>
+            <w:pStyle w:val="TOC2"/>
+            <w:tabs>
+              <w:tab w:val="right" w:leader="dot" w:pos="9350"/>
+            </w:tabs>
+            <w:rPr>
+              <w:rFonts w:eastAsiaTheme="minorEastAsia"/>
+              <w:noProof/>
+            </w:rPr>
+          </w:pPr>
+          <w:hyperlink w:anchor="_Toc50230863" w:history="1">
+            <w:r>
+              <w:rPr>
+                <w:rStyle w:val="Hyperlink"/>
+                <w:noProof/>
+              </w:rPr>
+              <w:t>Serijski pristup predikcije cene finansijske aktive</w:t>
+            </w:r>
+            <w:r>
+              <w:rPr>
+                <w:noProof/>
+                <w:webHidden/>
+              </w:rPr>
+              <w:tab/>
+            </w:r>
+            <w:r>
+              <w:rPr>
+                <w:noProof/>
+                <w:webHidden/>
+              </w:rPr>
+              <w:fldChar w:fldCharType="begin"/>
+            </w:r>
+            <w:r>
+              <w:rPr>
+                <w:noProof/>
+                <w:webHidden/>
+              </w:rPr>
+              <w:instrText xml:space="preserve"> PAGEREF _Toc50230863 \h </w:instrText>
+            </w:r>
+            <w:r>
+              <w:rPr>
+                <w:noProof/>
+                <w:webHidden/>
+              </w:rPr>
+            </w:r>
+            <w:r>
+              <w:rPr>
+                <w:noProof/>
+                <w:webHidden/>
+              </w:rPr>
+              <w:fldChar w:fldCharType="separate"/>
+            </w:r>
+            <w:r>
+              <w:rPr>
+                <w:noProof/>
+                <w:webHidden/>
+              </w:rPr>
+              <w:t>7</w:t>
+            </w:r>
+            <w:r>
+              <w:rPr>
+                <w:noProof/>
+                <w:webHidden/>
+              </w:rPr>
+              <w:fldChar w:fldCharType="end"/>
+            </w:r>
+          </w:hyperlink>
+        </w:p>
+        <w:p>
+          <w:pPr>
+            <w:pStyle w:val="TOC2"/>
+            <w:tabs>
+              <w:tab w:val="right" w:leader="dot" w:pos="9350"/>
+            </w:tabs>
+            <w:rPr>
+              <w:rFonts w:eastAsiaTheme="minorEastAsia"/>
+              <w:noProof/>
+            </w:rPr>
+          </w:pPr>
+          <w:hyperlink w:anchor="_Toc50230864" w:history="1">
+            <w:r>
+              <w:rPr>
+                <w:rStyle w:val="Hyperlink"/>
+                <w:noProof/>
+              </w:rPr>
+              <w:t>Paralelni pristup predikcije cene finansijske aktive</w:t>
+            </w:r>
+            <w:r>
+              <w:rPr>
+                <w:noProof/>
+                <w:webHidden/>
+              </w:rPr>
+              <w:tab/>
+            </w:r>
+            <w:r>
+              <w:rPr>
+                <w:noProof/>
+                <w:webHidden/>
+              </w:rPr>
+              <w:fldChar w:fldCharType="begin"/>
+            </w:r>
+            <w:r>
+              <w:rPr>
+                <w:noProof/>
+                <w:webHidden/>
+              </w:rPr>
+              <w:instrText xml:space="preserve"> PAGEREF _Toc50230864 \h </w:instrText>
+            </w:r>
+            <w:r>
+              <w:rPr>
+                <w:noProof/>
+                <w:webHidden/>
+              </w:rPr>
+            </w:r>
+            <w:r>
+              <w:rPr>
+                <w:noProof/>
+                <w:webHidden/>
+              </w:rPr>
+              <w:fldChar w:fldCharType="separate"/>
+            </w:r>
+            <w:r>
+              <w:rPr>
+                <w:noProof/>
+                <w:webHidden/>
+              </w:rPr>
+              <w:t>7</w:t>
+            </w:r>
+            <w:r>
+              <w:rPr>
+                <w:noProof/>
+                <w:webHidden/>
+              </w:rPr>
+              <w:fldChar w:fldCharType="end"/>
+            </w:r>
+          </w:hyperlink>
+        </w:p>
+        <w:p>
+          <w:pPr>
+            <w:pStyle w:val="TOC2"/>
+            <w:tabs>
+              <w:tab w:val="right" w:leader="dot" w:pos="9350"/>
+            </w:tabs>
+            <w:rPr>
+              <w:rFonts w:eastAsiaTheme="minorEastAsia"/>
+              <w:noProof/>
+            </w:rPr>
+          </w:pPr>
+          <w:hyperlink w:anchor="_Toc50230865" w:history="1">
+            <w:r>
+              <w:rPr>
+                <w:rStyle w:val="Hyperlink"/>
+                <w:noProof/>
+              </w:rPr>
+              <w:t>Vizuelizacija predikcije cene finansijske aktive</w:t>
+            </w:r>
+            <w:r>
+              <w:rPr>
+                <w:noProof/>
+                <w:webHidden/>
+              </w:rPr>
+              <w:tab/>
+            </w:r>
+            <w:r>
+              <w:rPr>
+                <w:noProof/>
+                <w:webHidden/>
+              </w:rPr>
+              <w:fldChar w:fldCharType="begin"/>
+            </w:r>
+            <w:r>
+              <w:rPr>
+                <w:noProof/>
+                <w:webHidden/>
+              </w:rPr>
+              <w:instrText xml:space="preserve"> PAGEREF _Toc50230865 \h </w:instrText>
+            </w:r>
+            <w:r>
+              <w:rPr>
+                <w:noProof/>
+                <w:webHidden/>
+              </w:rPr>
+            </w:r>
+            <w:r>
+              <w:rPr>
+                <w:noProof/>
+                <w:webHidden/>
+              </w:rPr>
+              <w:fldChar w:fldCharType="separate"/>
+            </w:r>
+            <w:r>
+              <w:rPr>
+                <w:noProof/>
+                <w:webHidden/>
+              </w:rPr>
+              <w:t>7</w:t>
             </w:r>
             <w:r>
               <w:rPr>
@@ -1223,7 +1497,7 @@
               <w:noProof/>
             </w:rPr>
           </w:pPr>
-          <w:hyperlink w:anchor="_Toc50225315" w:history="1">
+          <w:hyperlink w:anchor="_Toc50230866" w:history="1">
             <w:r>
               <w:rPr>
                 <w:rStyle w:val="Hyperlink"/>
@@ -1250,7 +1524,7 @@
                 <w:noProof/>
                 <w:webHidden/>
               </w:rPr>
-              <w:instrText xml:space="preserve"> PAGEREF _Toc50225315 \h </w:instrText>
+              <w:instrText xml:space="preserve"> PAGEREF _Toc50230866 \h </w:instrText>
             </w:r>
             <w:r>
               <w:rPr>
@@ -1270,7 +1544,7 @@
                 <w:noProof/>
                 <w:webHidden/>
               </w:rPr>
-              <w:t>5</w:t>
+              <w:t>7</w:t>
             </w:r>
             <w:r>
               <w:rPr>
@@ -1292,7 +1566,7 @@
               <w:noProof/>
             </w:rPr>
           </w:pPr>
-          <w:hyperlink w:anchor="_Toc50225316" w:history="1">
+          <w:hyperlink w:anchor="_Toc50230867" w:history="1">
             <w:r>
               <w:rPr>
                 <w:rStyle w:val="Hyperlink"/>
@@ -1319,7 +1593,7 @@
                 <w:noProof/>
                 <w:webHidden/>
               </w:rPr>
-              <w:instrText xml:space="preserve"> PAGEREF _Toc50225316 \h </w:instrText>
+              <w:instrText xml:space="preserve"> PAGEREF _Toc50230867 \h </w:instrText>
             </w:r>
             <w:r>
               <w:rPr>
@@ -1339,7 +1613,7 @@
                 <w:noProof/>
                 <w:webHidden/>
               </w:rPr>
-              <w:t>5</w:t>
+              <w:t>7</w:t>
             </w:r>
             <w:r>
               <w:rPr>
@@ -1379,7 +1653,7 @@
       <w:pPr>
         <w:pStyle w:val="Heading1"/>
       </w:pPr>
-      <w:bookmarkStart w:id="0" w:name="_Toc50225305"/>
+      <w:bookmarkStart w:id="0" w:name="_Toc50230852"/>
       <w:proofErr w:type="spellStart"/>
       <w:r>
         <w:lastRenderedPageBreak/>
@@ -1540,19 +1814,7 @@
           <w:rPr>
             <w:rStyle w:val="Hyperlink"/>
           </w:rPr>
-          <w:t>b</w:t>
-        </w:r>
-        <w:r>
-          <w:rPr>
-            <w:rStyle w:val="Hyperlink"/>
-          </w:rPr>
-          <w:t>r</w:t>
-        </w:r>
-        <w:r>
-          <w:rPr>
-            <w:rStyle w:val="Hyperlink"/>
-          </w:rPr>
-          <w:t>ojeva</w:t>
+          <w:t>brojeva</w:t>
         </w:r>
         <w:proofErr w:type="spellEnd"/>
       </w:hyperlink>
@@ -1601,19 +1863,7 @@
           <w:rPr>
             <w:rStyle w:val="Hyperlink"/>
           </w:rPr>
-          <w:t>uzro</w:t>
-        </w:r>
-        <w:r>
-          <w:rPr>
-            <w:rStyle w:val="Hyperlink"/>
-          </w:rPr>
-          <w:t>k</w:t>
-        </w:r>
-        <w:r>
-          <w:rPr>
-            <w:rStyle w:val="Hyperlink"/>
-          </w:rPr>
-          <w:t>ovanja</w:t>
+          <w:t>uzrokovanja</w:t>
         </w:r>
         <w:proofErr w:type="spellEnd"/>
       </w:hyperlink>
@@ -1904,6 +2154,9 @@
         <w:jc w:val="center"/>
       </w:pPr>
       <w:r>
+        <w:rPr>
+          <w:noProof/>
+        </w:rPr>
         <w:drawing>
           <wp:inline distT="0" distB="0" distL="0" distR="0">
             <wp:extent cx="4029075" cy="4029075"/>
@@ -2025,7 +2278,7 @@
       <w:pPr>
         <w:pStyle w:val="Heading1"/>
       </w:pPr>
-      <w:bookmarkStart w:id="1" w:name="_Toc50225306"/>
+      <w:bookmarkStart w:id="1" w:name="_Toc50230853"/>
       <w:proofErr w:type="spellStart"/>
       <w:r>
         <w:t>Projektni</w:t>
@@ -2567,19 +2820,7 @@
           <w:rPr>
             <w:rStyle w:val="Hyperlink"/>
           </w:rPr>
-          <w:t>Pyt</w:t>
-        </w:r>
-        <w:r>
-          <w:rPr>
-            <w:rStyle w:val="Hyperlink"/>
-          </w:rPr>
-          <w:t>h</w:t>
-        </w:r>
-        <w:r>
-          <w:rPr>
-            <w:rStyle w:val="Hyperlink"/>
-          </w:rPr>
-          <w:t>on</w:t>
+          <w:t>Python</w:t>
         </w:r>
       </w:hyperlink>
       <w:r>
@@ -2599,25 +2840,7 @@
           <w:rPr>
             <w:rStyle w:val="Hyperlink"/>
           </w:rPr>
-          <w:t>Go</w:t>
-        </w:r>
-        <w:r>
-          <w:rPr>
-            <w:rStyle w:val="Hyperlink"/>
-          </w:rPr>
-          <w:t>l</w:t>
-        </w:r>
-        <w:r>
-          <w:rPr>
-            <w:rStyle w:val="Hyperlink"/>
-          </w:rPr>
-          <w:t>a</w:t>
-        </w:r>
-        <w:r>
-          <w:rPr>
-            <w:rStyle w:val="Hyperlink"/>
-          </w:rPr>
-          <w:t>ng</w:t>
+          <w:t>Golang</w:t>
         </w:r>
         <w:proofErr w:type="spellEnd"/>
       </w:hyperlink>
@@ -2921,19 +3144,7 @@
           <w:rPr>
             <w:rStyle w:val="Hyperlink"/>
           </w:rPr>
-          <w:t>eksperime</w:t>
-        </w:r>
-        <w:r>
-          <w:rPr>
-            <w:rStyle w:val="Hyperlink"/>
-          </w:rPr>
-          <w:t>n</w:t>
-        </w:r>
-        <w:r>
-          <w:rPr>
-            <w:rStyle w:val="Hyperlink"/>
-          </w:rPr>
-          <w:t>ti</w:t>
+          <w:t>eksperimenti</w:t>
         </w:r>
         <w:proofErr w:type="spellEnd"/>
         <w:r>
@@ -3441,7 +3652,7 @@
       <w:pPr>
         <w:pStyle w:val="Heading1"/>
       </w:pPr>
-      <w:bookmarkStart w:id="2" w:name="_Toc50225307"/>
+      <w:bookmarkStart w:id="2" w:name="_Toc50230854"/>
       <w:proofErr w:type="spellStart"/>
       <w:r>
         <w:t>Simulacija</w:t>
@@ -3472,7 +3683,7 @@
       <w:pPr>
         <w:pStyle w:val="Heading2"/>
       </w:pPr>
-      <w:bookmarkStart w:id="3" w:name="_Toc50225308"/>
+      <w:bookmarkStart w:id="3" w:name="_Toc50230855"/>
       <w:proofErr w:type="spellStart"/>
       <w:r>
         <w:t>Osnovni</w:t>
@@ -3973,7 +4184,7 @@
       <w:pPr>
         <w:pStyle w:val="Heading2"/>
       </w:pPr>
-      <w:bookmarkStart w:id="4" w:name="_Toc50225309"/>
+      <w:bookmarkStart w:id="4" w:name="_Toc50230856"/>
       <w:r>
         <w:t>I</w:t>
       </w:r>
@@ -4157,7 +4368,7 @@
       <w:pPr>
         <w:pStyle w:val="Heading2"/>
       </w:pPr>
-      <w:bookmarkStart w:id="5" w:name="_Toc50225310"/>
+      <w:bookmarkStart w:id="5" w:name="_Toc50230857"/>
       <w:proofErr w:type="spellStart"/>
       <w:r>
         <w:t>Serijski</w:t>
@@ -5693,7 +5904,7 @@
       <w:pPr>
         <w:pStyle w:val="Heading2"/>
       </w:pPr>
-      <w:bookmarkStart w:id="6" w:name="_Toc50225311"/>
+      <w:bookmarkStart w:id="6" w:name="_Toc50230858"/>
       <w:proofErr w:type="spellStart"/>
       <w:r>
         <w:lastRenderedPageBreak/>
@@ -6138,7 +6349,13 @@
                   <w:rPr>
                     <w:rFonts w:ascii="Cambria Math" w:hAnsi="Cambria Math"/>
                   </w:rPr>
-                  <m:t>task3</m:t>
+                  <m:t>ta</m:t>
+                </m:r>
+                <m:r>
+                  <w:rPr>
+                    <w:rFonts w:ascii="Cambria Math" w:hAnsi="Cambria Math"/>
+                  </w:rPr>
+                  <m:t>sk3</m:t>
                 </m:r>
               </m:sub>
             </m:sSub>
@@ -6600,7 +6817,7 @@
       <w:pPr>
         <w:pStyle w:val="Heading2"/>
       </w:pPr>
-      <w:bookmarkStart w:id="7" w:name="_Toc50225312"/>
+      <w:bookmarkStart w:id="7" w:name="_Toc50230859"/>
       <w:proofErr w:type="spellStart"/>
       <w:proofErr w:type="gramStart"/>
       <w:r>
@@ -6791,7 +7008,7 @@
       <w:pPr>
         <w:pStyle w:val="Heading1"/>
       </w:pPr>
-      <w:bookmarkStart w:id="8" w:name="_Toc50225313"/>
+      <w:bookmarkStart w:id="8" w:name="_Toc50230860"/>
       <w:proofErr w:type="spellStart"/>
       <w:r>
         <w:t>Simulacija</w:t>
@@ -6835,7 +7052,7 @@
       <w:pPr>
         <w:pStyle w:val="Heading2"/>
       </w:pPr>
-      <w:bookmarkStart w:id="9" w:name="_Toc50225314"/>
+      <w:bookmarkStart w:id="9" w:name="_Toc50230861"/>
       <w:proofErr w:type="spellStart"/>
       <w:r>
         <w:t>Osnovni</w:t>
@@ -6854,17 +7071,3465 @@
     <w:p>
       <w:proofErr w:type="spellStart"/>
       <w:r>
-        <w:t>Asdfasdfa</w:t>
-      </w:r>
+        <w:t>Kako</w:t>
+      </w:r>
+      <w:proofErr w:type="spellEnd"/>
+      <w:r>
+        <w:t xml:space="preserve"> bi decision maker-</w:t>
+      </w:r>
+      <w:proofErr w:type="spellStart"/>
+      <w:r>
+        <w:t>i</w:t>
+      </w:r>
+      <w:proofErr w:type="spellEnd"/>
+      <w:r>
+        <w:t xml:space="preserve"> </w:t>
+      </w:r>
+      <w:proofErr w:type="spellStart"/>
+      <w:r>
+        <w:t>doneli</w:t>
+      </w:r>
+      <w:proofErr w:type="spellEnd"/>
+      <w:r>
+        <w:t xml:space="preserve"> </w:t>
+      </w:r>
+      <w:proofErr w:type="spellStart"/>
+      <w:r>
+        <w:t>ispravnu</w:t>
+      </w:r>
+      <w:proofErr w:type="spellEnd"/>
+      <w:r>
+        <w:t xml:space="preserve"> </w:t>
+      </w:r>
+      <w:proofErr w:type="spellStart"/>
+      <w:r>
+        <w:t>investicionu</w:t>
+      </w:r>
+      <w:proofErr w:type="spellEnd"/>
+      <w:r>
+        <w:t xml:space="preserve"> </w:t>
+      </w:r>
+      <w:proofErr w:type="spellStart"/>
+      <w:r>
+        <w:t>odluku</w:t>
+      </w:r>
+      <w:proofErr w:type="spellEnd"/>
+      <w:r>
+        <w:t xml:space="preserve"> u </w:t>
+      </w:r>
+      <w:proofErr w:type="spellStart"/>
+      <w:r>
+        <w:t>pogledu</w:t>
+      </w:r>
+      <w:proofErr w:type="spellEnd"/>
+      <w:r>
+        <w:t xml:space="preserve"> </w:t>
+      </w:r>
+      <w:proofErr w:type="spellStart"/>
+      <w:r>
+        <w:t>kupovine</w:t>
+      </w:r>
+      <w:proofErr w:type="spellEnd"/>
+      <w:r>
+        <w:t xml:space="preserve"> </w:t>
+      </w:r>
+      <w:proofErr w:type="spellStart"/>
+      <w:proofErr w:type="gramStart"/>
+      <w:r>
+        <w:t>ili</w:t>
+      </w:r>
+      <w:proofErr w:type="spellEnd"/>
+      <w:proofErr w:type="gramEnd"/>
+      <w:r>
+        <w:t xml:space="preserve"> </w:t>
+      </w:r>
+      <w:proofErr w:type="spellStart"/>
+      <w:r>
+        <w:t>prodaje</w:t>
+      </w:r>
+      <w:proofErr w:type="spellEnd"/>
+      <w:r>
+        <w:t xml:space="preserve"> </w:t>
+      </w:r>
+      <w:hyperlink r:id="rId19" w:history="1">
+        <w:proofErr w:type="spellStart"/>
+        <w:r>
+          <w:rPr>
+            <w:rStyle w:val="Hyperlink"/>
+          </w:rPr>
+          <w:t>finansijske</w:t>
+        </w:r>
+        <w:proofErr w:type="spellEnd"/>
+        <w:r>
+          <w:rPr>
+            <w:rStyle w:val="Hyperlink"/>
+          </w:rPr>
+          <w:t xml:space="preserve"> </w:t>
+        </w:r>
+        <w:proofErr w:type="spellStart"/>
+        <w:r>
+          <w:rPr>
+            <w:rStyle w:val="Hyperlink"/>
+          </w:rPr>
+          <w:t>aktive</w:t>
+        </w:r>
+        <w:proofErr w:type="spellEnd"/>
+      </w:hyperlink>
+      <w:r>
+        <w:t xml:space="preserve"> </w:t>
+      </w:r>
+      <w:proofErr w:type="spellStart"/>
+      <w:r>
+        <w:t>neophodno</w:t>
+      </w:r>
+      <w:proofErr w:type="spellEnd"/>
+      <w:r>
+        <w:t xml:space="preserve"> je </w:t>
+      </w:r>
+      <w:proofErr w:type="spellStart"/>
+      <w:r>
+        <w:t>da</w:t>
+      </w:r>
+      <w:proofErr w:type="spellEnd"/>
+      <w:r>
+        <w:t xml:space="preserve"> </w:t>
+      </w:r>
+      <w:proofErr w:type="spellStart"/>
+      <w:r>
+        <w:t>izvrše</w:t>
+      </w:r>
+      <w:proofErr w:type="spellEnd"/>
+      <w:r>
+        <w:t xml:space="preserve"> </w:t>
+      </w:r>
+      <w:proofErr w:type="spellStart"/>
+      <w:r>
+        <w:t>korektnu</w:t>
+      </w:r>
+      <w:proofErr w:type="spellEnd"/>
+      <w:r>
+        <w:t xml:space="preserve"> </w:t>
+      </w:r>
+      <w:proofErr w:type="spellStart"/>
+      <w:r>
+        <w:t>predikciju</w:t>
+      </w:r>
+      <w:proofErr w:type="spellEnd"/>
+      <w:r>
+        <w:t xml:space="preserve"> </w:t>
+      </w:r>
+      <w:proofErr w:type="spellStart"/>
+      <w:r>
+        <w:t>cene</w:t>
+      </w:r>
+      <w:proofErr w:type="spellEnd"/>
+      <w:r>
+        <w:t xml:space="preserve"> </w:t>
+      </w:r>
+      <w:proofErr w:type="spellStart"/>
+      <w:r>
+        <w:t>finansijske</w:t>
+      </w:r>
+      <w:proofErr w:type="spellEnd"/>
+      <w:r>
+        <w:t xml:space="preserve"> </w:t>
+      </w:r>
+      <w:proofErr w:type="spellStart"/>
+      <w:r>
+        <w:t>aktive</w:t>
+      </w:r>
+      <w:proofErr w:type="spellEnd"/>
+      <w:r>
+        <w:t xml:space="preserve">. </w:t>
+      </w:r>
+      <w:proofErr w:type="gramStart"/>
+      <w:r>
+        <w:t xml:space="preserve">Monte Carlo </w:t>
+      </w:r>
+      <w:proofErr w:type="spellStart"/>
+      <w:r>
+        <w:t>simulacija</w:t>
+      </w:r>
+      <w:proofErr w:type="spellEnd"/>
+      <w:r>
+        <w:t xml:space="preserve"> </w:t>
+      </w:r>
+      <w:proofErr w:type="spellStart"/>
+      <w:r>
+        <w:t>može</w:t>
+      </w:r>
+      <w:proofErr w:type="spellEnd"/>
+      <w:r>
+        <w:t xml:space="preserve"> </w:t>
+      </w:r>
+      <w:proofErr w:type="spellStart"/>
+      <w:r>
+        <w:t>da</w:t>
+      </w:r>
+      <w:proofErr w:type="spellEnd"/>
+      <w:r>
+        <w:t xml:space="preserve"> </w:t>
+      </w:r>
+      <w:proofErr w:type="spellStart"/>
+      <w:r>
+        <w:t>pomogne</w:t>
+      </w:r>
+      <w:proofErr w:type="spellEnd"/>
+      <w:r>
+        <w:t xml:space="preserve"> u </w:t>
+      </w:r>
+      <w:proofErr w:type="spellStart"/>
+      <w:r>
+        <w:t>predikciji</w:t>
+      </w:r>
+      <w:proofErr w:type="spellEnd"/>
+      <w:r>
+        <w:t xml:space="preserve"> </w:t>
+      </w:r>
+      <w:proofErr w:type="spellStart"/>
+      <w:r>
+        <w:t>cena</w:t>
+      </w:r>
+      <w:proofErr w:type="spellEnd"/>
+      <w:r>
+        <w:t xml:space="preserve"> </w:t>
+      </w:r>
+      <w:proofErr w:type="spellStart"/>
+      <w:r>
+        <w:t>finansijske</w:t>
+      </w:r>
+      <w:proofErr w:type="spellEnd"/>
+      <w:r>
+        <w:t xml:space="preserve"> </w:t>
+      </w:r>
+      <w:proofErr w:type="spellStart"/>
+      <w:r>
+        <w:t>aktive</w:t>
+      </w:r>
+      <w:proofErr w:type="spellEnd"/>
+      <w:r>
+        <w:t>.</w:t>
+      </w:r>
+      <w:proofErr w:type="gramEnd"/>
+      <w:r>
+        <w:t xml:space="preserve"> </w:t>
+      </w:r>
+      <w:proofErr w:type="spellStart"/>
+      <w:r>
+        <w:t>Povlačenjem</w:t>
+      </w:r>
+      <w:proofErr w:type="spellEnd"/>
+      <w:r>
+        <w:t xml:space="preserve"> </w:t>
+      </w:r>
+      <w:proofErr w:type="spellStart"/>
+      <w:r>
+        <w:t>podatke</w:t>
+      </w:r>
+      <w:proofErr w:type="spellEnd"/>
+      <w:r>
+        <w:t xml:space="preserve"> o </w:t>
+      </w:r>
+      <w:proofErr w:type="spellStart"/>
+      <w:r>
+        <w:t>kretanju</w:t>
+      </w:r>
+      <w:proofErr w:type="spellEnd"/>
+      <w:r>
+        <w:t xml:space="preserve"> </w:t>
+      </w:r>
+      <w:proofErr w:type="spellStart"/>
+      <w:r>
+        <w:t>cena</w:t>
+      </w:r>
+      <w:proofErr w:type="spellEnd"/>
+      <w:r>
+        <w:t xml:space="preserve"> </w:t>
+      </w:r>
+      <w:proofErr w:type="spellStart"/>
+      <w:r>
+        <w:t>akcija</w:t>
+      </w:r>
+      <w:proofErr w:type="spellEnd"/>
+      <w:r>
+        <w:t xml:space="preserve"> </w:t>
+      </w:r>
+      <w:proofErr w:type="spellStart"/>
+      <w:proofErr w:type="gramStart"/>
+      <w:r>
+        <w:t>sa</w:t>
+      </w:r>
+      <w:proofErr w:type="spellEnd"/>
+      <w:proofErr w:type="gramEnd"/>
+      <w:r>
+        <w:t xml:space="preserve"> </w:t>
+      </w:r>
+      <w:proofErr w:type="spellStart"/>
+      <w:r>
+        <w:t>berze</w:t>
+      </w:r>
+      <w:proofErr w:type="spellEnd"/>
+      <w:r>
+        <w:t xml:space="preserve"> </w:t>
+      </w:r>
+      <w:proofErr w:type="spellStart"/>
+      <w:r>
+        <w:t>dolazimo</w:t>
+      </w:r>
+      <w:proofErr w:type="spellEnd"/>
+      <w:r>
+        <w:t xml:space="preserve"> do </w:t>
+      </w:r>
+      <w:proofErr w:type="spellStart"/>
+      <w:r>
+        <w:t>istorijskih</w:t>
+      </w:r>
+      <w:proofErr w:type="spellEnd"/>
+      <w:r>
+        <w:t xml:space="preserve"> </w:t>
+      </w:r>
+      <w:proofErr w:type="spellStart"/>
+      <w:r>
+        <w:t>podataka</w:t>
+      </w:r>
+      <w:proofErr w:type="spellEnd"/>
+      <w:r>
+        <w:t xml:space="preserve">. </w:t>
+      </w:r>
+      <w:proofErr w:type="spellStart"/>
+      <w:r>
+        <w:t>Buduća</w:t>
+      </w:r>
+      <w:proofErr w:type="spellEnd"/>
+      <w:r>
+        <w:t xml:space="preserve"> </w:t>
+      </w:r>
+      <w:proofErr w:type="spellStart"/>
+      <w:r>
+        <w:t>cena</w:t>
+      </w:r>
+      <w:proofErr w:type="spellEnd"/>
+      <w:r>
+        <w:t xml:space="preserve"> </w:t>
+      </w:r>
+      <w:proofErr w:type="spellStart"/>
+      <w:r>
+        <w:t>akcija</w:t>
+      </w:r>
+      <w:proofErr w:type="spellEnd"/>
+      <w:r>
+        <w:t xml:space="preserve"> </w:t>
+      </w:r>
+      <w:proofErr w:type="spellStart"/>
+      <w:r>
+        <w:t>može</w:t>
+      </w:r>
+      <w:proofErr w:type="spellEnd"/>
+      <w:r>
+        <w:t xml:space="preserve"> </w:t>
+      </w:r>
+      <w:proofErr w:type="spellStart"/>
+      <w:r>
+        <w:t>da</w:t>
+      </w:r>
+      <w:proofErr w:type="spellEnd"/>
+      <w:r>
+        <w:t xml:space="preserve"> se </w:t>
+      </w:r>
+      <w:proofErr w:type="spellStart"/>
+      <w:r>
+        <w:t>izračuna</w:t>
+      </w:r>
+      <w:proofErr w:type="spellEnd"/>
+      <w:r>
+        <w:t xml:space="preserve"> </w:t>
+      </w:r>
+      <w:proofErr w:type="spellStart"/>
+      <w:r>
+        <w:t>preko</w:t>
+      </w:r>
+      <w:proofErr w:type="spellEnd"/>
+      <w:r>
+        <w:t xml:space="preserve"> </w:t>
+      </w:r>
+      <w:proofErr w:type="spellStart"/>
+      <w:r>
+        <w:t>formule</w:t>
+      </w:r>
+      <w:proofErr w:type="spellEnd"/>
+      <w:r>
+        <w:t xml:space="preserve"> </w:t>
+      </w:r>
+      <w:proofErr w:type="spellStart"/>
+      <w:r>
+        <w:t>za</w:t>
+      </w:r>
+      <w:proofErr w:type="spellEnd"/>
+      <w:r>
+        <w:t xml:space="preserve"> </w:t>
+      </w:r>
+      <w:hyperlink r:id="rId20" w:history="1">
+        <w:proofErr w:type="spellStart"/>
+        <w:r>
+          <w:rPr>
+            <w:rStyle w:val="Hyperlink"/>
+          </w:rPr>
+          <w:t>eksponencijalni</w:t>
+        </w:r>
+        <w:proofErr w:type="spellEnd"/>
+        <w:r>
+          <w:rPr>
+            <w:rStyle w:val="Hyperlink"/>
+          </w:rPr>
+          <w:t xml:space="preserve"> </w:t>
+        </w:r>
+        <w:proofErr w:type="spellStart"/>
+        <w:r>
+          <w:rPr>
+            <w:rStyle w:val="Hyperlink"/>
+          </w:rPr>
+          <w:t>rast</w:t>
+        </w:r>
+        <w:proofErr w:type="spellEnd"/>
+      </w:hyperlink>
+      <w:r>
+        <w:t xml:space="preserve"> </w:t>
+      </w:r>
+      <w:proofErr w:type="spellStart"/>
+      <w:r>
+        <w:t>koja</w:t>
+      </w:r>
+      <w:proofErr w:type="spellEnd"/>
+      <w:r>
+        <w:t xml:space="preserve"> </w:t>
+      </w:r>
+      <w:proofErr w:type="spellStart"/>
+      <w:r>
+        <w:t>uključuje</w:t>
+      </w:r>
+      <w:proofErr w:type="spellEnd"/>
+      <w:r>
+        <w:t xml:space="preserve"> </w:t>
+      </w:r>
+      <w:hyperlink r:id="rId21" w:history="1">
+        <w:proofErr w:type="spellStart"/>
+        <w:r>
+          <w:rPr>
+            <w:rStyle w:val="Hyperlink"/>
+          </w:rPr>
+          <w:t>volatilnost</w:t>
+        </w:r>
+        <w:proofErr w:type="spellEnd"/>
+      </w:hyperlink>
+      <w:r>
+        <w:t xml:space="preserve"> </w:t>
+      </w:r>
+      <w:proofErr w:type="spellStart"/>
+      <w:proofErr w:type="gramStart"/>
+      <w:r>
+        <w:t>i</w:t>
+      </w:r>
+      <w:proofErr w:type="spellEnd"/>
+      <w:r>
+        <w:t xml:space="preserve">  </w:t>
+      </w:r>
+      <w:proofErr w:type="gramEnd"/>
+      <w:r>
+        <w:fldChar w:fldCharType="begin"/>
+      </w:r>
+      <w:r>
+        <w:instrText>HYPERLINK "https://www.investopedia.com/terms/r/rateofreturn.asp"</w:instrText>
+      </w:r>
+      <w:r>
+        <w:fldChar w:fldCharType="separate"/>
+      </w:r>
+      <w:proofErr w:type="spellStart"/>
+      <w:r>
+        <w:rPr>
+          <w:rStyle w:val="Hyperlink"/>
+        </w:rPr>
+        <w:t>kontinuelnu</w:t>
+      </w:r>
+      <w:proofErr w:type="spellEnd"/>
+      <w:r>
+        <w:rPr>
+          <w:rStyle w:val="Hyperlink"/>
+        </w:rPr>
+        <w:t xml:space="preserve"> </w:t>
+      </w:r>
+      <w:proofErr w:type="spellStart"/>
+      <w:r>
+        <w:rPr>
+          <w:rStyle w:val="Hyperlink"/>
+        </w:rPr>
+        <w:t>stopu</w:t>
+      </w:r>
+      <w:proofErr w:type="spellEnd"/>
+      <w:r>
+        <w:rPr>
+          <w:rStyle w:val="Hyperlink"/>
+        </w:rPr>
+        <w:t xml:space="preserve"> </w:t>
+      </w:r>
+      <w:proofErr w:type="spellStart"/>
+      <w:r>
+        <w:rPr>
+          <w:rStyle w:val="Hyperlink"/>
+        </w:rPr>
+        <w:t>prinosa</w:t>
+      </w:r>
+      <w:proofErr w:type="spellEnd"/>
+      <w:r>
+        <w:fldChar w:fldCharType="end"/>
+      </w:r>
+      <w:r>
+        <w:t xml:space="preserve">. </w:t>
+      </w:r>
+      <w:proofErr w:type="spellStart"/>
+      <w:r>
+        <w:t>Volatilnost</w:t>
+      </w:r>
+      <w:proofErr w:type="spellEnd"/>
+      <w:r>
+        <w:t xml:space="preserve"> </w:t>
+      </w:r>
+      <w:proofErr w:type="spellStart"/>
+      <w:r>
+        <w:t>i</w:t>
+      </w:r>
+      <w:proofErr w:type="spellEnd"/>
+      <w:r>
+        <w:t xml:space="preserve"> </w:t>
+      </w:r>
+      <w:proofErr w:type="spellStart"/>
+      <w:r>
+        <w:t>kontinuelna</w:t>
+      </w:r>
+      <w:proofErr w:type="spellEnd"/>
+      <w:r>
+        <w:t xml:space="preserve"> </w:t>
+      </w:r>
+      <w:proofErr w:type="spellStart"/>
+      <w:r>
+        <w:t>stopa</w:t>
+      </w:r>
+      <w:proofErr w:type="spellEnd"/>
+      <w:r>
+        <w:t xml:space="preserve"> </w:t>
+      </w:r>
+      <w:proofErr w:type="spellStart"/>
+      <w:r>
+        <w:t>prinosa</w:t>
+      </w:r>
+      <w:proofErr w:type="spellEnd"/>
+      <w:r>
+        <w:t xml:space="preserve"> se </w:t>
+      </w:r>
+      <w:proofErr w:type="spellStart"/>
+      <w:r>
+        <w:t>računaju</w:t>
+      </w:r>
+      <w:proofErr w:type="spellEnd"/>
+      <w:r>
+        <w:t xml:space="preserve"> </w:t>
+      </w:r>
+      <w:proofErr w:type="spellStart"/>
+      <w:proofErr w:type="gramStart"/>
+      <w:r>
+        <w:t>na</w:t>
+      </w:r>
+      <w:proofErr w:type="spellEnd"/>
+      <w:proofErr w:type="gramEnd"/>
+      <w:r>
+        <w:t xml:space="preserve"> </w:t>
+      </w:r>
+      <w:proofErr w:type="spellStart"/>
+      <w:r>
+        <w:t>osnovu</w:t>
+      </w:r>
+      <w:proofErr w:type="spellEnd"/>
+      <w:r>
+        <w:t xml:space="preserve"> </w:t>
+      </w:r>
+      <w:proofErr w:type="spellStart"/>
+      <w:r>
+        <w:t>istorijskih</w:t>
+      </w:r>
+      <w:proofErr w:type="spellEnd"/>
+      <w:r>
+        <w:t xml:space="preserve"> </w:t>
+      </w:r>
+      <w:proofErr w:type="spellStart"/>
+      <w:r>
+        <w:t>podataka</w:t>
+      </w:r>
+      <w:proofErr w:type="spellEnd"/>
+      <w:r>
+        <w:t>.</w:t>
+      </w:r>
+    </w:p>
+    <w:p>
+      <w:pPr>
+        <w:rPr>
+          <w:rFonts w:eastAsiaTheme="minorEastAsia"/>
+          <w:color w:val="111111"/>
+          <w:sz w:val="32"/>
+          <w:szCs w:val="32"/>
+          <w:shd w:val="clear" w:color="auto" w:fill="FFFFFF"/>
+        </w:rPr>
+      </w:pPr>
+      <m:oMathPara>
+        <m:oMath>
+          <m:r>
+            <m:rPr>
+              <m:sty m:val="p"/>
+            </m:rPr>
+            <w:rPr>
+              <w:rFonts w:ascii="Cambria Math" w:hAnsi="Cambria Math"/>
+              <w:color w:val="111111"/>
+              <w:sz w:val="32"/>
+              <w:szCs w:val="32"/>
+              <w:shd w:val="clear" w:color="auto" w:fill="FFFFFF"/>
+            </w:rPr>
+            <m:t>Periodic Daily Return</m:t>
+          </m:r>
+          <m:r>
+            <m:rPr>
+              <m:sty m:val="p"/>
+            </m:rPr>
+            <w:rPr>
+              <w:rFonts w:ascii="Cambria Math"/>
+              <w:color w:val="111111"/>
+              <w:sz w:val="32"/>
+              <w:szCs w:val="32"/>
+              <w:shd w:val="clear" w:color="auto" w:fill="FFFFFF"/>
+            </w:rPr>
+            <m:t xml:space="preserve">= </m:t>
+          </m:r>
+          <m:func>
+            <m:funcPr>
+              <m:ctrlPr>
+                <w:rPr>
+                  <w:rFonts w:ascii="Cambria Math" w:hAnsi="Cambria Math"/>
+                  <w:color w:val="111111"/>
+                  <w:sz w:val="32"/>
+                  <w:szCs w:val="32"/>
+                  <w:shd w:val="clear" w:color="auto" w:fill="FFFFFF"/>
+                </w:rPr>
+              </m:ctrlPr>
+            </m:funcPr>
+            <m:fName>
+              <m:r>
+                <m:rPr>
+                  <m:sty m:val="p"/>
+                </m:rPr>
+                <w:rPr>
+                  <w:rFonts w:ascii="Cambria Math"/>
+                  <w:color w:val="111111"/>
+                  <w:sz w:val="32"/>
+                  <w:szCs w:val="32"/>
+                  <w:shd w:val="clear" w:color="auto" w:fill="FFFFFF"/>
+                </w:rPr>
+                <m:t>ln</m:t>
+              </m:r>
+            </m:fName>
+            <m:e>
+              <m:r>
+                <m:rPr>
+                  <m:sty m:val="p"/>
+                </m:rPr>
+                <w:rPr>
+                  <w:rFonts w:ascii="Cambria Math"/>
+                  <w:color w:val="111111"/>
+                  <w:sz w:val="32"/>
+                  <w:szCs w:val="32"/>
+                  <w:shd w:val="clear" w:color="auto" w:fill="FFFFFF"/>
+                </w:rPr>
+                <m:t>(</m:t>
+              </m:r>
+              <m:f>
+                <m:fPr>
+                  <m:ctrlPr>
+                    <w:rPr>
+                      <w:rFonts w:ascii="Cambria Math" w:hAnsi="Cambria Math"/>
+                      <w:color w:val="111111"/>
+                      <w:sz w:val="32"/>
+                      <w:szCs w:val="32"/>
+                      <w:shd w:val="clear" w:color="auto" w:fill="FFFFFF"/>
+                    </w:rPr>
+                  </m:ctrlPr>
+                </m:fPr>
+                <m:num>
+                  <m:r>
+                    <m:rPr>
+                      <m:sty m:val="p"/>
+                    </m:rPr>
+                    <w:rPr>
+                      <w:rFonts w:ascii="Cambria Math" w:hAnsi="Cambria Math"/>
+                      <w:color w:val="111111"/>
+                      <w:sz w:val="32"/>
+                      <w:szCs w:val="32"/>
+                      <w:shd w:val="clear" w:color="auto" w:fill="FFFFFF"/>
+                    </w:rPr>
+                    <m:t>Day’s Price</m:t>
+                  </m:r>
+                </m:num>
+                <m:den>
+                  <m:r>
+                    <m:rPr>
+                      <m:sty m:val="p"/>
+                    </m:rPr>
+                    <w:rPr>
+                      <w:rFonts w:ascii="Cambria Math" w:hAnsi="Cambria Math"/>
+                      <w:color w:val="111111"/>
+                      <w:sz w:val="32"/>
+                      <w:szCs w:val="32"/>
+                      <w:shd w:val="clear" w:color="auto" w:fill="FFFFFF"/>
+                    </w:rPr>
+                    <m:t>Previous Day’s Price</m:t>
+                  </m:r>
+                </m:den>
+              </m:f>
+              <m:r>
+                <m:rPr>
+                  <m:sty m:val="p"/>
+                </m:rPr>
+                <w:rPr>
+                  <w:rFonts w:ascii="Cambria Math"/>
+                  <w:color w:val="111111"/>
+                  <w:sz w:val="32"/>
+                  <w:szCs w:val="32"/>
+                  <w:shd w:val="clear" w:color="auto" w:fill="FFFFFF"/>
+                </w:rPr>
+                <m:t>)</m:t>
+              </m:r>
+            </m:e>
+          </m:func>
+        </m:oMath>
+      </m:oMathPara>
+    </w:p>
+    <w:p>
+      <w:pPr>
+        <w:pStyle w:val="Caption"/>
+        <w:jc w:val="center"/>
+      </w:pPr>
+      <w:r>
+        <w:t xml:space="preserve">Formula </w:t>
+      </w:r>
+      <w:fldSimple w:instr=" SEQ Formula \* ARABIC ">
+        <w:r>
+          <w:rPr>
+            <w:noProof/>
+          </w:rPr>
+          <w:t>1</w:t>
+        </w:r>
+      </w:fldSimple>
+      <w:r>
+        <w:t xml:space="preserve"> </w:t>
+      </w:r>
+      <w:proofErr w:type="spellStart"/>
+      <w:r>
+        <w:t>Kontinualna</w:t>
+      </w:r>
+      <w:proofErr w:type="spellEnd"/>
+      <w:r>
+        <w:t xml:space="preserve"> </w:t>
+      </w:r>
+      <w:proofErr w:type="spellStart"/>
+      <w:r>
+        <w:t>stopa</w:t>
+      </w:r>
+      <w:proofErr w:type="spellEnd"/>
+      <w:r>
+        <w:t xml:space="preserve"> </w:t>
+      </w:r>
+      <w:proofErr w:type="spellStart"/>
+      <w:r>
+        <w:t>prinosa</w:t>
+      </w:r>
+      <w:proofErr w:type="spellEnd"/>
+    </w:p>
+    <w:p>
+      <m:oMathPara>
+        <m:oMath>
+          <m:r>
+            <m:rPr>
+              <m:sty m:val="p"/>
+            </m:rPr>
+            <w:rPr>
+              <w:rFonts w:ascii="Cambria Math" w:hAnsi="Cambria Math"/>
+              <w:color w:val="111111"/>
+              <w:sz w:val="32"/>
+              <w:szCs w:val="32"/>
+              <w:shd w:val="clear" w:color="auto" w:fill="FFFFFF"/>
+            </w:rPr>
+            <m:t>Drift</m:t>
+          </m:r>
+          <m:r>
+            <m:rPr>
+              <m:sty m:val="p"/>
+            </m:rPr>
+            <w:rPr>
+              <w:rFonts w:ascii="Cambria Math" w:hAnsi="Cambria Math"/>
+              <w:color w:val="111111"/>
+              <w:sz w:val="32"/>
+              <w:szCs w:val="32"/>
+              <w:shd w:val="clear" w:color="auto" w:fill="FFFFFF"/>
+            </w:rPr>
+            <m:t xml:space="preserve">= </m:t>
+          </m:r>
+          <m:r>
+            <m:rPr>
+              <m:sty m:val="p"/>
+            </m:rPr>
+            <w:rPr>
+              <w:rFonts w:ascii="Cambria Math" w:hAnsi="Cambria Math"/>
+              <w:color w:val="111111"/>
+              <w:sz w:val="32"/>
+              <w:szCs w:val="32"/>
+              <w:shd w:val="clear" w:color="auto" w:fill="FFFFFF"/>
+            </w:rPr>
+            <m:t>Average Daily Return</m:t>
+          </m:r>
+          <m:r>
+            <m:rPr>
+              <m:sty m:val="p"/>
+            </m:rPr>
+            <w:rPr>
+              <w:rFonts w:ascii="Cambria Math"/>
+              <w:color w:val="111111"/>
+              <w:sz w:val="32"/>
+              <w:szCs w:val="32"/>
+              <w:shd w:val="clear" w:color="auto" w:fill="FFFFFF"/>
+            </w:rPr>
+            <m:t>-</m:t>
+          </m:r>
+          <m:r>
+            <m:rPr>
+              <m:sty m:val="p"/>
+            </m:rPr>
+            <w:rPr>
+              <w:rFonts w:ascii="Cambria Math"/>
+              <w:color w:val="111111"/>
+              <w:sz w:val="32"/>
+              <w:szCs w:val="32"/>
+              <w:shd w:val="clear" w:color="auto" w:fill="FFFFFF"/>
+            </w:rPr>
+            <m:t xml:space="preserve"> </m:t>
+          </m:r>
+          <m:f>
+            <m:fPr>
+              <m:ctrlPr>
+                <w:rPr>
+                  <w:rFonts w:ascii="Cambria Math"/>
+                  <w:color w:val="111111"/>
+                  <w:sz w:val="32"/>
+                  <w:szCs w:val="32"/>
+                  <w:shd w:val="clear" w:color="auto" w:fill="FFFFFF"/>
+                </w:rPr>
+              </m:ctrlPr>
+            </m:fPr>
+            <m:num>
+              <m:r>
+                <m:rPr>
+                  <m:sty m:val="p"/>
+                </m:rPr>
+                <w:rPr>
+                  <w:rFonts w:ascii="Cambria Math" w:hAnsi="Cambria Math"/>
+                  <w:color w:val="111111"/>
+                  <w:sz w:val="32"/>
+                  <w:szCs w:val="32"/>
+                  <w:shd w:val="clear" w:color="auto" w:fill="FFFFFF"/>
+                </w:rPr>
+                <m:t>Variance</m:t>
+              </m:r>
+            </m:num>
+            <m:den>
+              <m:r>
+                <m:rPr>
+                  <m:sty m:val="p"/>
+                </m:rPr>
+                <w:rPr>
+                  <w:rFonts w:ascii="Cambria Math"/>
+                  <w:color w:val="111111"/>
+                  <w:sz w:val="32"/>
+                  <w:szCs w:val="32"/>
+                  <w:shd w:val="clear" w:color="auto" w:fill="FFFFFF"/>
+                </w:rPr>
+                <m:t>2</m:t>
+              </m:r>
+            </m:den>
+          </m:f>
+        </m:oMath>
+      </m:oMathPara>
+    </w:p>
+    <w:p>
+      <w:pPr>
+        <w:pStyle w:val="Caption"/>
+        <w:jc w:val="center"/>
+      </w:pPr>
+      <w:r>
+        <w:t xml:space="preserve">Formula </w:t>
+      </w:r>
+      <w:fldSimple w:instr=" SEQ Formula \* ARABIC ">
+        <w:r>
+          <w:rPr>
+            <w:noProof/>
+          </w:rPr>
+          <w:t>2</w:t>
+        </w:r>
+      </w:fldSimple>
+      <w:r>
+        <w:t xml:space="preserve"> </w:t>
+      </w:r>
+      <w:proofErr w:type="spellStart"/>
+      <w:r>
+        <w:t>Finansijski</w:t>
+      </w:r>
+      <w:proofErr w:type="spellEnd"/>
+      <w:r>
+        <w:t xml:space="preserve"> drift</w:t>
+      </w:r>
+    </w:p>
+    <w:p>
+      <w:pPr>
+        <w:rPr>
+          <w:rFonts w:eastAsiaTheme="minorEastAsia"/>
+          <w:color w:val="111111"/>
+          <w:sz w:val="32"/>
+          <w:szCs w:val="32"/>
+          <w:shd w:val="clear" w:color="auto" w:fill="FFFFFF"/>
+        </w:rPr>
+      </w:pPr>
+      <m:oMathPara>
+        <m:oMath>
+          <m:r>
+            <m:rPr>
+              <m:sty m:val="p"/>
+            </m:rPr>
+            <w:rPr>
+              <w:rFonts w:ascii="Cambria Math" w:hAnsi="Cambria Math"/>
+              <w:color w:val="111111"/>
+              <w:sz w:val="32"/>
+              <w:szCs w:val="32"/>
+              <w:shd w:val="clear" w:color="auto" w:fill="FFFFFF"/>
+            </w:rPr>
+            <m:t>Random Value</m:t>
+          </m:r>
+          <m:r>
+            <m:rPr>
+              <m:sty m:val="p"/>
+            </m:rPr>
+            <w:rPr>
+              <w:rFonts w:ascii="Cambria Math"/>
+              <w:color w:val="111111"/>
+              <w:sz w:val="32"/>
+              <w:szCs w:val="32"/>
+              <w:shd w:val="clear" w:color="auto" w:fill="FFFFFF"/>
+            </w:rPr>
+            <m:t xml:space="preserve">= </m:t>
+          </m:r>
+          <m:r>
+            <m:rPr>
+              <m:sty m:val="p"/>
+            </m:rPr>
+            <w:rPr>
+              <w:rFonts w:ascii="Cambria Math" w:hAnsi="Cambria Math"/>
+              <w:color w:val="111111"/>
+              <w:sz w:val="32"/>
+              <w:szCs w:val="32"/>
+              <w:shd w:val="clear" w:color="auto" w:fill="FFFFFF"/>
+            </w:rPr>
+            <m:t>σ</m:t>
+          </m:r>
+          <m:r>
+            <m:rPr>
+              <m:sty m:val="p"/>
+            </m:rPr>
+            <w:rPr>
+              <w:rFonts w:ascii="Cambria Math"/>
+              <w:color w:val="111111"/>
+              <w:sz w:val="32"/>
+              <w:szCs w:val="32"/>
+              <w:shd w:val="clear" w:color="auto" w:fill="FFFFFF"/>
+            </w:rPr>
+            <m:t xml:space="preserve"> </m:t>
+          </m:r>
+          <m:r>
+            <m:rPr>
+              <m:sty m:val="p"/>
+            </m:rPr>
+            <w:rPr>
+              <w:rFonts w:ascii="Cambria Math" w:hAnsi="Cambria Math"/>
+              <w:color w:val="111111"/>
+              <w:sz w:val="32"/>
+              <w:szCs w:val="32"/>
+              <w:shd w:val="clear" w:color="auto" w:fill="FFFFFF"/>
+            </w:rPr>
+            <m:t>×</m:t>
+          </m:r>
+          <m:sSub>
+            <m:sSubPr>
+              <m:ctrlPr>
+                <w:rPr>
+                  <w:rFonts w:ascii="Cambria Math" w:hAnsi="Cambria Math"/>
+                  <w:color w:val="111111"/>
+                  <w:sz w:val="32"/>
+                  <w:szCs w:val="32"/>
+                  <w:shd w:val="clear" w:color="auto" w:fill="FFFFFF"/>
+                </w:rPr>
+              </m:ctrlPr>
+            </m:sSubPr>
+            <m:e>
+              <m:r>
+                <m:rPr>
+                  <m:sty m:val="p"/>
+                </m:rPr>
+                <w:rPr>
+                  <w:rFonts w:ascii="Cambria Math" w:hAnsi="Cambria Math"/>
+                  <w:color w:val="111111"/>
+                  <w:sz w:val="32"/>
+                  <w:szCs w:val="32"/>
+                  <w:shd w:val="clear" w:color="auto" w:fill="FFFFFF"/>
+                </w:rPr>
+                <m:t>Z</m:t>
+              </m:r>
+            </m:e>
+            <m:sub>
+              <m:r>
+                <m:rPr>
+                  <m:sty m:val="p"/>
+                </m:rPr>
+                <w:rPr>
+                  <w:rFonts w:ascii="Cambria Math" w:hAnsi="Cambria Math"/>
+                  <w:color w:val="111111"/>
+                  <w:sz w:val="32"/>
+                  <w:szCs w:val="32"/>
+                  <w:shd w:val="clear" w:color="auto" w:fill="FFFFFF"/>
+                </w:rPr>
+                <m:t>score</m:t>
+              </m:r>
+            </m:sub>
+          </m:sSub>
+          <m:r>
+            <m:rPr>
+              <m:sty m:val="p"/>
+            </m:rPr>
+            <w:rPr>
+              <w:rFonts w:ascii="Cambria Math"/>
+              <w:color w:val="111111"/>
+              <w:sz w:val="32"/>
+              <w:szCs w:val="32"/>
+              <w:shd w:val="clear" w:color="auto" w:fill="FFFFFF"/>
+            </w:rPr>
+            <m:t>(Rand())</m:t>
+          </m:r>
+        </m:oMath>
+      </m:oMathPara>
+    </w:p>
+    <w:p>
+      <w:pPr>
+        <w:pStyle w:val="Caption"/>
+        <w:jc w:val="center"/>
+      </w:pPr>
+      <w:r>
+        <w:t xml:space="preserve">Formula </w:t>
+      </w:r>
+      <w:fldSimple w:instr=" SEQ Formula \* ARABIC ">
+        <w:r>
+          <w:rPr>
+            <w:noProof/>
+          </w:rPr>
+          <w:t>3</w:t>
+        </w:r>
+      </w:fldSimple>
+      <w:r>
+        <w:t xml:space="preserve"> </w:t>
+      </w:r>
+      <w:proofErr w:type="spellStart"/>
+      <w:r>
+        <w:t>Slučajna</w:t>
+      </w:r>
+      <w:proofErr w:type="spellEnd"/>
+      <w:r>
+        <w:t xml:space="preserve"> </w:t>
+      </w:r>
+      <w:proofErr w:type="spellStart"/>
+      <w:r>
+        <w:t>vrednost</w:t>
+      </w:r>
+      <w:proofErr w:type="spellEnd"/>
+    </w:p>
+    <w:p>
+      <w:pPr>
+        <w:jc w:val="both"/>
+      </w:pPr>
+      <m:oMathPara>
+        <m:oMath>
+          <m:r>
+            <m:rPr>
+              <m:sty m:val="p"/>
+            </m:rPr>
+            <w:rPr>
+              <w:rFonts w:ascii="Cambria Math" w:hAnsi="Cambria Math"/>
+              <w:color w:val="111111"/>
+              <w:sz w:val="32"/>
+              <w:szCs w:val="32"/>
+              <w:shd w:val="clear" w:color="auto" w:fill="FFFFFF"/>
+            </w:rPr>
+            <m:t>Next Day’s Price</m:t>
+          </m:r>
+          <m:r>
+            <m:rPr>
+              <m:sty m:val="p"/>
+            </m:rPr>
+            <w:rPr>
+              <w:rFonts w:ascii="Cambria Math"/>
+              <w:color w:val="111111"/>
+              <w:sz w:val="32"/>
+              <w:szCs w:val="32"/>
+              <w:shd w:val="clear" w:color="auto" w:fill="FFFFFF"/>
+            </w:rPr>
+            <m:t xml:space="preserve">= </m:t>
+          </m:r>
+          <m:r>
+            <m:rPr>
+              <m:sty m:val="p"/>
+            </m:rPr>
+            <w:rPr>
+              <w:rFonts w:ascii="Cambria Math" w:hAnsi="Cambria Math"/>
+              <w:color w:val="111111"/>
+              <w:sz w:val="32"/>
+              <w:szCs w:val="32"/>
+              <w:shd w:val="clear" w:color="auto" w:fill="FFFFFF"/>
+            </w:rPr>
+            <m:t>Today’s Price×</m:t>
+          </m:r>
+          <m:sSup>
+            <m:sSupPr>
+              <m:ctrlPr>
+                <w:rPr>
+                  <w:rFonts w:ascii="Cambria Math" w:hAnsi="Cambria Math"/>
+                  <w:color w:val="111111"/>
+                  <w:sz w:val="32"/>
+                  <w:szCs w:val="32"/>
+                  <w:shd w:val="clear" w:color="auto" w:fill="FFFFFF"/>
+                </w:rPr>
+              </m:ctrlPr>
+            </m:sSupPr>
+            <m:e>
+              <m:r>
+                <m:rPr>
+                  <m:sty m:val="p"/>
+                </m:rPr>
+                <w:rPr>
+                  <w:rFonts w:ascii="Cambria Math" w:hAnsi="Cambria Math"/>
+                  <w:color w:val="111111"/>
+                  <w:sz w:val="32"/>
+                  <w:szCs w:val="32"/>
+                  <w:shd w:val="clear" w:color="auto" w:fill="FFFFFF"/>
+                </w:rPr>
+                <m:t>e</m:t>
+              </m:r>
+            </m:e>
+            <m:sup>
+              <m:r>
+                <m:rPr>
+                  <m:sty m:val="p"/>
+                </m:rPr>
+                <w:rPr>
+                  <w:rStyle w:val="mopen"/>
+                  <w:rFonts w:ascii="Cambria Math" w:hAnsi="Cambria Math"/>
+                  <w:color w:val="111111"/>
+                  <w:shd w:val="clear" w:color="auto" w:fill="FFFFFF"/>
+                </w:rPr>
+                <m:t>(</m:t>
+              </m:r>
+              <m:r>
+                <m:rPr>
+                  <m:sty m:val="p"/>
+                </m:rPr>
+                <w:rPr>
+                  <w:rStyle w:val="mord"/>
+                  <w:rFonts w:ascii="Cambria Math" w:hAnsi="Cambria Math"/>
+                  <w:color w:val="111111"/>
+                  <w:shd w:val="clear" w:color="auto" w:fill="FFFFFF"/>
+                </w:rPr>
+                <m:t>Drift</m:t>
+              </m:r>
+              <m:r>
+                <m:rPr>
+                  <m:sty m:val="p"/>
+                </m:rPr>
+                <w:rPr>
+                  <w:rStyle w:val="mbin"/>
+                  <w:rFonts w:ascii="Cambria Math" w:hAnsi="Cambria Math"/>
+                  <w:color w:val="111111"/>
+                  <w:shd w:val="clear" w:color="auto" w:fill="FFFFFF"/>
+                </w:rPr>
+                <m:t>+</m:t>
+              </m:r>
+              <m:r>
+                <m:rPr>
+                  <m:sty m:val="p"/>
+                </m:rPr>
+                <w:rPr>
+                  <w:rStyle w:val="mord"/>
+                  <w:rFonts w:ascii="Cambria Math" w:hAnsi="Cambria Math"/>
+                  <w:color w:val="111111"/>
+                  <w:shd w:val="clear" w:color="auto" w:fill="FFFFFF"/>
+                </w:rPr>
+                <m:t>Random Value</m:t>
+              </m:r>
+              <m:r>
+                <m:rPr>
+                  <m:sty m:val="p"/>
+                </m:rPr>
+                <w:rPr>
+                  <w:rStyle w:val="mclose"/>
+                  <w:rFonts w:ascii="Cambria Math" w:hAnsi="Cambria Math"/>
+                  <w:color w:val="111111"/>
+                  <w:shd w:val="clear" w:color="auto" w:fill="FFFFFF"/>
+                </w:rPr>
+                <m:t>)</m:t>
+              </m:r>
+              <m:r>
+                <m:rPr>
+                  <m:sty m:val="p"/>
+                </m:rPr>
+                <w:rPr>
+                  <w:rStyle w:val="vlist-s"/>
+                  <w:rFonts w:ascii="Cambria Math" w:hAnsi="Cambria Math"/>
+                  <w:color w:val="111111"/>
+                  <w:sz w:val="2"/>
+                  <w:szCs w:val="2"/>
+                  <w:shd w:val="clear" w:color="auto" w:fill="FFFFFF"/>
+                </w:rPr>
+                <m:t>​</m:t>
+              </m:r>
+            </m:sup>
+          </m:sSup>
+        </m:oMath>
+      </m:oMathPara>
+    </w:p>
+    <w:p>
+      <w:pPr>
+        <w:pStyle w:val="Caption"/>
+        <w:jc w:val="center"/>
+      </w:pPr>
+      <w:bookmarkStart w:id="10" w:name="_Ref50230626"/>
+      <w:r>
+        <w:t xml:space="preserve">Formula </w:t>
+      </w:r>
+      <w:fldSimple w:instr=" SEQ Formula \* ARABIC ">
+        <w:r>
+          <w:rPr>
+            <w:noProof/>
+          </w:rPr>
+          <w:t>4</w:t>
+        </w:r>
+      </w:fldSimple>
+      <w:r>
+        <w:t xml:space="preserve"> </w:t>
+      </w:r>
+      <w:proofErr w:type="spellStart"/>
+      <w:r>
+        <w:t>Buduća</w:t>
+      </w:r>
+      <w:proofErr w:type="spellEnd"/>
+      <w:r>
+        <w:t xml:space="preserve"> </w:t>
+      </w:r>
+      <w:proofErr w:type="spellStart"/>
+      <w:r>
+        <w:t>cena</w:t>
+      </w:r>
+      <w:proofErr w:type="spellEnd"/>
+      <w:r>
+        <w:t xml:space="preserve"> </w:t>
+      </w:r>
+      <w:proofErr w:type="spellStart"/>
+      <w:r>
+        <w:t>finansijske</w:t>
+      </w:r>
+      <w:proofErr w:type="spellEnd"/>
+      <w:r>
+        <w:t xml:space="preserve"> </w:t>
+      </w:r>
+      <w:proofErr w:type="spellStart"/>
+      <w:r>
+        <w:t>aktive</w:t>
+      </w:r>
+      <w:bookmarkEnd w:id="10"/>
+      <w:proofErr w:type="spellEnd"/>
+    </w:p>
+    <w:p>
+      <w:pPr>
+        <w:jc w:val="both"/>
+      </w:pPr>
+      <w:proofErr w:type="gramStart"/>
+      <w:r>
+        <w:t>Sa</w:t>
+      </w:r>
+      <w:proofErr w:type="gramEnd"/>
+      <w:r>
+        <w:t xml:space="preserve"> </w:t>
+      </w:r>
+      <w:proofErr w:type="spellStart"/>
+      <w:r>
+        <w:t>što</w:t>
+      </w:r>
+      <w:proofErr w:type="spellEnd"/>
+      <w:r>
+        <w:t xml:space="preserve"> </w:t>
+      </w:r>
+      <w:proofErr w:type="spellStart"/>
+      <w:r>
+        <w:t>većim</w:t>
+      </w:r>
+      <w:proofErr w:type="spellEnd"/>
+      <w:r>
+        <w:t xml:space="preserve"> </w:t>
+      </w:r>
+      <w:proofErr w:type="spellStart"/>
+      <w:r>
+        <w:t>brojem</w:t>
+      </w:r>
+      <w:proofErr w:type="spellEnd"/>
+      <w:r>
+        <w:t xml:space="preserve"> </w:t>
+      </w:r>
+      <w:proofErr w:type="spellStart"/>
+      <w:r>
+        <w:t>simulacija</w:t>
+      </w:r>
+      <w:proofErr w:type="spellEnd"/>
+      <w:r>
+        <w:t xml:space="preserve"> </w:t>
+      </w:r>
+      <w:proofErr w:type="spellStart"/>
+      <w:r>
+        <w:t>dobijamo</w:t>
+      </w:r>
+      <w:proofErr w:type="spellEnd"/>
+      <w:r>
+        <w:t xml:space="preserve"> </w:t>
+      </w:r>
+      <w:proofErr w:type="spellStart"/>
+      <w:r>
+        <w:t>familiju</w:t>
+      </w:r>
+      <w:proofErr w:type="spellEnd"/>
+      <w:r>
+        <w:t xml:space="preserve"> </w:t>
+      </w:r>
+      <w:proofErr w:type="spellStart"/>
+      <w:r>
+        <w:t>krivih</w:t>
+      </w:r>
+      <w:proofErr w:type="spellEnd"/>
+      <w:r>
+        <w:t xml:space="preserve"> </w:t>
+      </w:r>
+      <w:proofErr w:type="spellStart"/>
+      <w:r>
+        <w:t>koje</w:t>
+      </w:r>
+      <w:proofErr w:type="spellEnd"/>
+      <w:r>
+        <w:t xml:space="preserve"> </w:t>
+      </w:r>
+      <w:proofErr w:type="spellStart"/>
+      <w:r>
+        <w:t>formiraju</w:t>
+      </w:r>
+      <w:proofErr w:type="spellEnd"/>
+      <w:r>
+        <w:t xml:space="preserve"> </w:t>
+      </w:r>
+      <w:proofErr w:type="spellStart"/>
+      <w:r>
+        <w:t>zvonastu</w:t>
+      </w:r>
+      <w:proofErr w:type="spellEnd"/>
+      <w:r>
+        <w:t xml:space="preserve"> (</w:t>
+      </w:r>
+      <w:proofErr w:type="spellStart"/>
+      <w:r>
+        <w:t>normalnu</w:t>
+      </w:r>
+      <w:proofErr w:type="spellEnd"/>
+      <w:r>
+        <w:t xml:space="preserve">) </w:t>
+      </w:r>
+      <w:proofErr w:type="spellStart"/>
+      <w:r>
+        <w:t>distibuciju</w:t>
+      </w:r>
+      <w:proofErr w:type="spellEnd"/>
+      <w:r>
+        <w:t xml:space="preserve">. </w:t>
+      </w:r>
+      <w:proofErr w:type="spellStart"/>
+      <w:proofErr w:type="gramStart"/>
+      <w:r>
+        <w:t>Svaka</w:t>
+      </w:r>
+      <w:proofErr w:type="spellEnd"/>
+      <w:r>
+        <w:t xml:space="preserve"> </w:t>
+      </w:r>
+      <w:proofErr w:type="spellStart"/>
+      <w:r>
+        <w:t>kriva</w:t>
+      </w:r>
+      <w:proofErr w:type="spellEnd"/>
+      <w:r>
+        <w:t xml:space="preserve"> </w:t>
+      </w:r>
+      <w:proofErr w:type="spellStart"/>
+      <w:r>
+        <w:t>predstavlja</w:t>
+      </w:r>
+      <w:proofErr w:type="spellEnd"/>
+      <w:r>
+        <w:t xml:space="preserve"> </w:t>
+      </w:r>
+      <w:proofErr w:type="spellStart"/>
+      <w:r>
+        <w:t>jednu</w:t>
+      </w:r>
+      <w:proofErr w:type="spellEnd"/>
+      <w:r>
+        <w:t xml:space="preserve"> </w:t>
+      </w:r>
+      <w:proofErr w:type="spellStart"/>
+      <w:r>
+        <w:t>simulaciju</w:t>
+      </w:r>
+      <w:proofErr w:type="spellEnd"/>
+      <w:r>
+        <w:t xml:space="preserve"> </w:t>
+      </w:r>
+      <w:proofErr w:type="spellStart"/>
+      <w:r>
+        <w:t>tj</w:t>
+      </w:r>
+      <w:proofErr w:type="spellEnd"/>
+      <w:r>
+        <w:t>.</w:t>
+      </w:r>
+      <w:proofErr w:type="gramEnd"/>
+      <w:r>
+        <w:t xml:space="preserve"> </w:t>
+      </w:r>
+      <w:proofErr w:type="spellStart"/>
+      <w:proofErr w:type="gramStart"/>
+      <w:r>
+        <w:t>predikciju</w:t>
+      </w:r>
+      <w:proofErr w:type="spellEnd"/>
+      <w:proofErr w:type="gramEnd"/>
+      <w:r>
+        <w:t xml:space="preserve"> </w:t>
+      </w:r>
+      <w:proofErr w:type="spellStart"/>
+      <w:r>
+        <w:t>buduće</w:t>
+      </w:r>
+      <w:proofErr w:type="spellEnd"/>
+      <w:r>
+        <w:t xml:space="preserve"> </w:t>
+      </w:r>
+      <w:proofErr w:type="spellStart"/>
+      <w:r>
+        <w:t>cene</w:t>
+      </w:r>
+      <w:proofErr w:type="spellEnd"/>
+      <w:r>
+        <w:t xml:space="preserve"> </w:t>
+      </w:r>
+      <w:proofErr w:type="spellStart"/>
+      <w:r>
+        <w:t>finansijske</w:t>
+      </w:r>
+      <w:proofErr w:type="spellEnd"/>
+      <w:r>
+        <w:t xml:space="preserve"> </w:t>
+      </w:r>
+      <w:proofErr w:type="spellStart"/>
+      <w:r>
+        <w:t>aktive</w:t>
+      </w:r>
+      <w:proofErr w:type="spellEnd"/>
+      <w:r>
+        <w:t xml:space="preserve">. </w:t>
+      </w:r>
+      <w:proofErr w:type="gramStart"/>
+      <w:r>
+        <w:t>Sa</w:t>
+      </w:r>
+      <w:proofErr w:type="gramEnd"/>
+      <w:r>
+        <w:t xml:space="preserve"> </w:t>
+      </w:r>
+      <w:proofErr w:type="spellStart"/>
+      <w:r>
+        <w:t>velikim</w:t>
+      </w:r>
+      <w:proofErr w:type="spellEnd"/>
+      <w:r>
+        <w:t xml:space="preserve"> </w:t>
+      </w:r>
+      <w:proofErr w:type="spellStart"/>
+      <w:r>
+        <w:t>brojem</w:t>
+      </w:r>
+      <w:proofErr w:type="spellEnd"/>
+      <w:r>
+        <w:t xml:space="preserve"> </w:t>
+      </w:r>
+      <w:proofErr w:type="spellStart"/>
+      <w:r>
+        <w:t>simulacija</w:t>
+      </w:r>
+      <w:proofErr w:type="spellEnd"/>
+      <w:r>
+        <w:t xml:space="preserve"> </w:t>
+      </w:r>
+      <w:proofErr w:type="spellStart"/>
+      <w:r>
+        <w:t>imamo</w:t>
+      </w:r>
+      <w:proofErr w:type="spellEnd"/>
+      <w:r>
+        <w:t xml:space="preserve"> </w:t>
+      </w:r>
+      <w:proofErr w:type="spellStart"/>
+      <w:r>
+        <w:t>aparat</w:t>
+      </w:r>
+      <w:proofErr w:type="spellEnd"/>
+      <w:r>
+        <w:t xml:space="preserve"> </w:t>
+      </w:r>
+      <w:proofErr w:type="spellStart"/>
+      <w:r>
+        <w:t>sa</w:t>
+      </w:r>
+      <w:proofErr w:type="spellEnd"/>
+      <w:r>
+        <w:t xml:space="preserve"> </w:t>
+      </w:r>
+      <w:proofErr w:type="spellStart"/>
+      <w:r>
+        <w:t>kojim</w:t>
+      </w:r>
+      <w:proofErr w:type="spellEnd"/>
+      <w:r>
+        <w:t xml:space="preserve"> </w:t>
+      </w:r>
+      <w:proofErr w:type="spellStart"/>
+      <w:r>
+        <w:t>možemo</w:t>
+      </w:r>
+      <w:proofErr w:type="spellEnd"/>
+      <w:r>
+        <w:t xml:space="preserve"> </w:t>
+      </w:r>
+      <w:proofErr w:type="spellStart"/>
+      <w:r>
+        <w:t>sa</w:t>
+      </w:r>
+      <w:proofErr w:type="spellEnd"/>
+      <w:r>
+        <w:t xml:space="preserve"> </w:t>
+      </w:r>
+      <w:proofErr w:type="spellStart"/>
+      <w:r>
+        <w:t>određenom</w:t>
+      </w:r>
+      <w:proofErr w:type="spellEnd"/>
+      <w:r>
+        <w:t xml:space="preserve"> </w:t>
+      </w:r>
+      <w:proofErr w:type="spellStart"/>
+      <w:r>
+        <w:t>verovatnoćom</w:t>
+      </w:r>
+      <w:proofErr w:type="spellEnd"/>
+      <w:r>
+        <w:t xml:space="preserve"> </w:t>
+      </w:r>
+      <w:proofErr w:type="spellStart"/>
+      <w:r>
+        <w:t>da</w:t>
+      </w:r>
+      <w:proofErr w:type="spellEnd"/>
+      <w:r>
+        <w:t xml:space="preserve"> </w:t>
+      </w:r>
+      <w:proofErr w:type="spellStart"/>
+      <w:r>
+        <w:t>tvrdimo</w:t>
+      </w:r>
+      <w:proofErr w:type="spellEnd"/>
+      <w:r>
+        <w:t xml:space="preserve"> </w:t>
+      </w:r>
+      <w:proofErr w:type="spellStart"/>
+      <w:r>
+        <w:t>kako</w:t>
+      </w:r>
+      <w:proofErr w:type="spellEnd"/>
+      <w:r>
+        <w:t xml:space="preserve"> </w:t>
+      </w:r>
+      <w:proofErr w:type="spellStart"/>
+      <w:r>
+        <w:t>će</w:t>
+      </w:r>
+      <w:proofErr w:type="spellEnd"/>
+      <w:r>
+        <w:t xml:space="preserve"> se </w:t>
+      </w:r>
+      <w:proofErr w:type="spellStart"/>
+      <w:r>
+        <w:t>cena</w:t>
+      </w:r>
+      <w:proofErr w:type="spellEnd"/>
+      <w:r>
+        <w:t xml:space="preserve"> </w:t>
+      </w:r>
+      <w:proofErr w:type="spellStart"/>
+      <w:r>
+        <w:t>akcija</w:t>
+      </w:r>
+      <w:proofErr w:type="spellEnd"/>
+      <w:r>
+        <w:t xml:space="preserve"> </w:t>
+      </w:r>
+      <w:proofErr w:type="spellStart"/>
+      <w:r>
+        <w:t>kretati</w:t>
+      </w:r>
+      <w:proofErr w:type="spellEnd"/>
+      <w:r>
+        <w:t xml:space="preserve"> u </w:t>
+      </w:r>
+      <w:proofErr w:type="spellStart"/>
+      <w:r>
+        <w:t>budućnosti</w:t>
+      </w:r>
+      <w:proofErr w:type="spellEnd"/>
+      <w:r>
+        <w:t>.</w:t>
+      </w:r>
+      <w:r>
+        <w:t xml:space="preserve"> </w:t>
+      </w:r>
+      <w:proofErr w:type="spellStart"/>
+      <w:r>
+        <w:t>Simulacije</w:t>
+      </w:r>
+      <w:proofErr w:type="spellEnd"/>
+      <w:r>
+        <w:t xml:space="preserve"> </w:t>
+      </w:r>
+      <w:proofErr w:type="spellStart"/>
+      <w:r>
+        <w:t>formiraju</w:t>
+      </w:r>
+      <w:proofErr w:type="spellEnd"/>
+      <w:r>
+        <w:t xml:space="preserve"> </w:t>
+      </w:r>
+      <w:hyperlink r:id="rId22" w:history="1">
+        <w:r>
+          <w:rPr>
+            <w:rStyle w:val="Hyperlink"/>
+          </w:rPr>
+          <w:t xml:space="preserve">fen </w:t>
+        </w:r>
+        <w:proofErr w:type="spellStart"/>
+        <w:r>
+          <w:rPr>
+            <w:rStyle w:val="Hyperlink"/>
+          </w:rPr>
+          <w:t>dijagram</w:t>
+        </w:r>
+        <w:proofErr w:type="spellEnd"/>
+      </w:hyperlink>
+      <w:r>
+        <w:t xml:space="preserve"> </w:t>
+      </w:r>
+      <w:proofErr w:type="spellStart"/>
+      <w:r>
+        <w:t>gde</w:t>
+      </w:r>
+      <w:proofErr w:type="spellEnd"/>
+      <w:r>
+        <w:t xml:space="preserve"> </w:t>
+      </w:r>
+      <w:proofErr w:type="spellStart"/>
+      <w:r>
+        <w:t>jasno</w:t>
+      </w:r>
+      <w:proofErr w:type="spellEnd"/>
+      <w:r>
+        <w:t xml:space="preserve"> </w:t>
+      </w:r>
+      <w:proofErr w:type="spellStart"/>
+      <w:r>
+        <w:t>vidimo</w:t>
+      </w:r>
+      <w:proofErr w:type="spellEnd"/>
+      <w:r>
+        <w:t xml:space="preserve"> </w:t>
+      </w:r>
+      <w:proofErr w:type="spellStart"/>
+      <w:r>
+        <w:t>koja</w:t>
+      </w:r>
+      <w:proofErr w:type="spellEnd"/>
+      <w:r>
+        <w:t xml:space="preserve"> </w:t>
+      </w:r>
+      <w:proofErr w:type="spellStart"/>
+      <w:proofErr w:type="gramStart"/>
+      <w:r>
+        <w:t>od</w:t>
+      </w:r>
+      <w:proofErr w:type="spellEnd"/>
+      <w:proofErr w:type="gramEnd"/>
+      <w:r>
+        <w:t xml:space="preserve"> </w:t>
+      </w:r>
+      <w:proofErr w:type="spellStart"/>
+      <w:r>
+        <w:t>simulacija</w:t>
+      </w:r>
+      <w:proofErr w:type="spellEnd"/>
+      <w:r>
+        <w:t xml:space="preserve"> je </w:t>
+      </w:r>
+      <w:proofErr w:type="spellStart"/>
+      <w:r>
+        <w:t>najverovatnija</w:t>
+      </w:r>
+      <w:proofErr w:type="spellEnd"/>
+      <w:r>
+        <w:t xml:space="preserve"> </w:t>
+      </w:r>
+      <w:proofErr w:type="spellStart"/>
+      <w:r>
+        <w:t>da</w:t>
+      </w:r>
+      <w:proofErr w:type="spellEnd"/>
+      <w:r>
+        <w:t xml:space="preserve"> se </w:t>
+      </w:r>
+      <w:proofErr w:type="spellStart"/>
+      <w:r>
+        <w:t>desi</w:t>
+      </w:r>
+      <w:proofErr w:type="spellEnd"/>
+      <w:r>
+        <w:t xml:space="preserve">, a </w:t>
+      </w:r>
+      <w:proofErr w:type="spellStart"/>
+      <w:r>
+        <w:t>koje</w:t>
+      </w:r>
+      <w:proofErr w:type="spellEnd"/>
+      <w:r>
+        <w:t xml:space="preserve"> </w:t>
+      </w:r>
+      <w:proofErr w:type="spellStart"/>
+      <w:r>
+        <w:t>su</w:t>
+      </w:r>
+      <w:proofErr w:type="spellEnd"/>
+      <w:r>
+        <w:t xml:space="preserve"> </w:t>
+      </w:r>
+      <w:proofErr w:type="spellStart"/>
+      <w:r>
+        <w:t>manje</w:t>
+      </w:r>
+      <w:proofErr w:type="spellEnd"/>
+      <w:r>
+        <w:t xml:space="preserve"> </w:t>
+      </w:r>
+      <w:proofErr w:type="spellStart"/>
+      <w:r>
+        <w:t>verovatne</w:t>
+      </w:r>
+      <w:proofErr w:type="spellEnd"/>
+      <w:r>
+        <w:t xml:space="preserve"> </w:t>
+      </w:r>
+      <w:proofErr w:type="spellStart"/>
+      <w:r>
+        <w:t>da</w:t>
+      </w:r>
+      <w:proofErr w:type="spellEnd"/>
+      <w:r>
+        <w:t xml:space="preserve"> se </w:t>
+      </w:r>
+      <w:proofErr w:type="spellStart"/>
+      <w:r>
+        <w:t>dese</w:t>
+      </w:r>
+      <w:proofErr w:type="spellEnd"/>
+      <w:r>
+        <w:t xml:space="preserve">. </w:t>
+      </w:r>
+      <w:proofErr w:type="spellStart"/>
+      <w:r>
+        <w:t>Najverovatnije</w:t>
+      </w:r>
+      <w:proofErr w:type="spellEnd"/>
+      <w:r>
+        <w:t xml:space="preserve"> </w:t>
+      </w:r>
+      <w:proofErr w:type="spellStart"/>
+      <w:r>
+        <w:t>predikcije</w:t>
+      </w:r>
+      <w:proofErr w:type="spellEnd"/>
+      <w:r>
+        <w:t xml:space="preserve"> </w:t>
+      </w:r>
+      <w:proofErr w:type="spellStart"/>
+      <w:r>
+        <w:t>su</w:t>
+      </w:r>
+      <w:proofErr w:type="spellEnd"/>
+      <w:r>
+        <w:t xml:space="preserve"> one </w:t>
+      </w:r>
+      <w:proofErr w:type="spellStart"/>
+      <w:r>
+        <w:t>koje</w:t>
+      </w:r>
+      <w:proofErr w:type="spellEnd"/>
+      <w:r>
+        <w:t xml:space="preserve"> se </w:t>
+      </w:r>
+      <w:proofErr w:type="spellStart"/>
+      <w:r>
+        <w:t>nalaze</w:t>
+      </w:r>
+      <w:proofErr w:type="spellEnd"/>
+      <w:r>
+        <w:t xml:space="preserve"> u </w:t>
+      </w:r>
+      <w:proofErr w:type="spellStart"/>
+      <w:r>
+        <w:t>koridoru</w:t>
+      </w:r>
+      <w:proofErr w:type="spellEnd"/>
+      <w:r>
+        <w:t xml:space="preserve"> +/</w:t>
+      </w:r>
+      <w:proofErr w:type="gramStart"/>
+      <w:r>
+        <w:t xml:space="preserve">-  </w:t>
+      </w:r>
+      <w:proofErr w:type="spellStart"/>
+      <w:r>
+        <w:t>jedna</w:t>
+      </w:r>
+      <w:proofErr w:type="spellEnd"/>
+      <w:proofErr w:type="gramEnd"/>
+      <w:r>
+        <w:t xml:space="preserve"> </w:t>
+      </w:r>
+      <w:proofErr w:type="spellStart"/>
+      <w:r>
+        <w:t>standardna</w:t>
+      </w:r>
+      <w:proofErr w:type="spellEnd"/>
+      <w:r>
+        <w:t xml:space="preserve"> </w:t>
+      </w:r>
+      <w:proofErr w:type="spellStart"/>
+      <w:r>
+        <w:t>devijacija</w:t>
+      </w:r>
+      <w:proofErr w:type="spellEnd"/>
+      <w:r>
+        <w:t xml:space="preserve"> (σ), </w:t>
+      </w:r>
+      <w:proofErr w:type="spellStart"/>
+      <w:r>
+        <w:t>dok</w:t>
+      </w:r>
+      <w:proofErr w:type="spellEnd"/>
+      <w:r>
+        <w:t xml:space="preserve"> </w:t>
+      </w:r>
+      <w:proofErr w:type="spellStart"/>
+      <w:r>
+        <w:t>su</w:t>
+      </w:r>
+      <w:proofErr w:type="spellEnd"/>
+      <w:r>
+        <w:t xml:space="preserve"> </w:t>
+      </w:r>
+      <w:proofErr w:type="spellStart"/>
+      <w:r>
+        <w:t>manje</w:t>
+      </w:r>
+      <w:proofErr w:type="spellEnd"/>
+      <w:r>
+        <w:t xml:space="preserve"> </w:t>
+      </w:r>
+      <w:proofErr w:type="spellStart"/>
+      <w:r>
+        <w:t>verovatne</w:t>
+      </w:r>
+      <w:proofErr w:type="spellEnd"/>
+      <w:r>
+        <w:t xml:space="preserve"> </w:t>
+      </w:r>
+      <w:proofErr w:type="spellStart"/>
+      <w:r>
+        <w:t>predikcije</w:t>
+      </w:r>
+      <w:proofErr w:type="spellEnd"/>
+      <w:r>
+        <w:t xml:space="preserve"> </w:t>
+      </w:r>
+      <w:proofErr w:type="spellStart"/>
+      <w:r>
+        <w:t>koje</w:t>
+      </w:r>
+      <w:proofErr w:type="spellEnd"/>
+      <w:r>
+        <w:t xml:space="preserve"> se </w:t>
+      </w:r>
+      <w:proofErr w:type="spellStart"/>
+      <w:r>
+        <w:t>nalaze</w:t>
+      </w:r>
+      <w:proofErr w:type="spellEnd"/>
+      <w:r>
+        <w:t xml:space="preserve"> u </w:t>
+      </w:r>
+      <w:proofErr w:type="spellStart"/>
+      <w:r>
+        <w:t>koridoru</w:t>
+      </w:r>
+      <w:proofErr w:type="spellEnd"/>
+      <w:r>
+        <w:t xml:space="preserve"> +/- </w:t>
+      </w:r>
+      <w:proofErr w:type="spellStart"/>
+      <w:r>
+        <w:t>dve</w:t>
+      </w:r>
+      <w:proofErr w:type="spellEnd"/>
+      <w:r>
+        <w:t xml:space="preserve"> </w:t>
+      </w:r>
+      <w:proofErr w:type="spellStart"/>
+      <w:r>
+        <w:t>standardne</w:t>
+      </w:r>
+      <w:proofErr w:type="spellEnd"/>
+      <w:r>
+        <w:t xml:space="preserve"> </w:t>
+      </w:r>
+      <w:proofErr w:type="spellStart"/>
+      <w:r>
+        <w:t>devijacije</w:t>
+      </w:r>
+      <w:proofErr w:type="spellEnd"/>
+      <w:r>
+        <w:t xml:space="preserve"> (2σ) </w:t>
+      </w:r>
+      <w:proofErr w:type="spellStart"/>
+      <w:r>
+        <w:t>i</w:t>
+      </w:r>
+      <w:proofErr w:type="spellEnd"/>
+      <w:r>
+        <w:t xml:space="preserve"> +/-  tri </w:t>
+      </w:r>
+      <w:proofErr w:type="spellStart"/>
+      <w:r>
+        <w:t>standardne</w:t>
+      </w:r>
+      <w:proofErr w:type="spellEnd"/>
+      <w:r>
+        <w:t xml:space="preserve"> </w:t>
+      </w:r>
+      <w:proofErr w:type="spellStart"/>
+      <w:r>
+        <w:t>devijacije</w:t>
+      </w:r>
+      <w:proofErr w:type="spellEnd"/>
+      <w:r>
+        <w:t xml:space="preserve"> (3σ).</w:t>
+      </w:r>
+    </w:p>
+    <w:p>
+      <w:pPr>
+        <w:pStyle w:val="Heading2"/>
+      </w:pPr>
+      <w:bookmarkStart w:id="11" w:name="_Toc50230862"/>
+      <w:r>
+        <w:t>I</w:t>
+      </w:r>
+      <w:r>
+        <w:t>nput/output</w:t>
+      </w:r>
+      <w:r>
+        <w:t xml:space="preserve"> </w:t>
+      </w:r>
+      <w:proofErr w:type="spellStart"/>
+      <w:r>
+        <w:t>s</w:t>
+      </w:r>
+      <w:r>
+        <w:t>imulacije</w:t>
+      </w:r>
+      <w:proofErr w:type="spellEnd"/>
+      <w:r>
+        <w:t xml:space="preserve"> </w:t>
+      </w:r>
+      <w:proofErr w:type="spellStart"/>
+      <w:r>
+        <w:t>predikcije</w:t>
+      </w:r>
+      <w:proofErr w:type="spellEnd"/>
+      <w:r>
+        <w:t xml:space="preserve"> </w:t>
+      </w:r>
+      <w:proofErr w:type="spellStart"/>
+      <w:r>
+        <w:t>cene</w:t>
+      </w:r>
+      <w:proofErr w:type="spellEnd"/>
+      <w:r>
+        <w:t xml:space="preserve"> </w:t>
+      </w:r>
+      <w:proofErr w:type="spellStart"/>
+      <w:r>
+        <w:t>finansijske</w:t>
+      </w:r>
+      <w:proofErr w:type="spellEnd"/>
+      <w:r>
+        <w:t xml:space="preserve"> </w:t>
+      </w:r>
+      <w:proofErr w:type="spellStart"/>
+      <w:r>
+        <w:t>aktive</w:t>
+      </w:r>
+      <w:bookmarkEnd w:id="11"/>
+      <w:proofErr w:type="spellEnd"/>
+    </w:p>
+    <w:p>
+      <w:pPr>
+        <w:pStyle w:val="ListParagraph"/>
+        <w:numPr>
+          <w:ilvl w:val="0"/>
+          <w:numId w:val="5"/>
+        </w:numPr>
+      </w:pPr>
+      <w:r>
+        <w:t xml:space="preserve">Input: </w:t>
+      </w:r>
+      <w:proofErr w:type="spellStart"/>
+      <w:r>
+        <w:t>povučeni</w:t>
+      </w:r>
+      <w:proofErr w:type="spellEnd"/>
+      <w:r>
+        <w:t xml:space="preserve"> </w:t>
+      </w:r>
+      <w:proofErr w:type="spellStart"/>
+      <w:r>
+        <w:t>istorijski</w:t>
+      </w:r>
+      <w:proofErr w:type="spellEnd"/>
+      <w:r>
+        <w:t xml:space="preserve"> </w:t>
+      </w:r>
+      <w:proofErr w:type="spellStart"/>
+      <w:r>
+        <w:t>podaci</w:t>
+      </w:r>
+      <w:proofErr w:type="spellEnd"/>
+      <w:r>
+        <w:t xml:space="preserve"> o </w:t>
+      </w:r>
+      <w:proofErr w:type="spellStart"/>
+      <w:r>
+        <w:t>kretanju</w:t>
+      </w:r>
+      <w:proofErr w:type="spellEnd"/>
+      <w:r>
+        <w:t xml:space="preserve"> </w:t>
+      </w:r>
+      <w:proofErr w:type="spellStart"/>
+      <w:r>
+        <w:t>cena</w:t>
+      </w:r>
+      <w:proofErr w:type="spellEnd"/>
+      <w:r>
+        <w:t xml:space="preserve"> </w:t>
+      </w:r>
+      <w:proofErr w:type="spellStart"/>
+      <w:r>
+        <w:t>finansijske</w:t>
+      </w:r>
+      <w:proofErr w:type="spellEnd"/>
+      <w:r>
+        <w:t xml:space="preserve"> </w:t>
+      </w:r>
+      <w:proofErr w:type="spellStart"/>
+      <w:r>
+        <w:t>aktive</w:t>
+      </w:r>
+      <w:proofErr w:type="spellEnd"/>
+      <w:r>
+        <w:t xml:space="preserve"> </w:t>
+      </w:r>
+      <w:proofErr w:type="spellStart"/>
+      <w:r>
+        <w:t>za</w:t>
+      </w:r>
+      <w:proofErr w:type="spellEnd"/>
+      <w:r>
+        <w:t xml:space="preserve"> </w:t>
+      </w:r>
+      <w:proofErr w:type="spellStart"/>
+      <w:r>
+        <w:t>određeni</w:t>
+      </w:r>
+      <w:proofErr w:type="spellEnd"/>
+      <w:r>
+        <w:t xml:space="preserve"> </w:t>
+      </w:r>
+      <w:proofErr w:type="spellStart"/>
+      <w:r>
+        <w:t>vremenski</w:t>
+      </w:r>
+      <w:proofErr w:type="spellEnd"/>
+      <w:r>
+        <w:t xml:space="preserve"> interval </w:t>
+      </w:r>
+      <w:proofErr w:type="spellStart"/>
+      <w:r>
+        <w:t>sa</w:t>
+      </w:r>
+      <w:proofErr w:type="spellEnd"/>
+      <w:r>
+        <w:t xml:space="preserve"> </w:t>
+      </w:r>
+      <w:proofErr w:type="spellStart"/>
+      <w:r>
+        <w:t>specijalizovanog</w:t>
+      </w:r>
+      <w:proofErr w:type="spellEnd"/>
+      <w:r>
+        <w:t xml:space="preserve"> </w:t>
+      </w:r>
+      <w:proofErr w:type="spellStart"/>
+      <w:r>
+        <w:t>sajta</w:t>
+      </w:r>
+      <w:proofErr w:type="spellEnd"/>
+      <w:r>
+        <w:t xml:space="preserve"> </w:t>
+      </w:r>
+      <w:proofErr w:type="spellStart"/>
+      <w:r>
+        <w:t>za</w:t>
+      </w:r>
+      <w:proofErr w:type="spellEnd"/>
+      <w:r>
+        <w:t xml:space="preserve"> </w:t>
+      </w:r>
+      <w:proofErr w:type="spellStart"/>
+      <w:r>
+        <w:t>praćenje</w:t>
+      </w:r>
+      <w:proofErr w:type="spellEnd"/>
+      <w:r>
+        <w:t xml:space="preserve"> </w:t>
+      </w:r>
+      <w:proofErr w:type="spellStart"/>
+      <w:r>
+        <w:t>finansijske</w:t>
+      </w:r>
+      <w:proofErr w:type="spellEnd"/>
+      <w:r>
+        <w:t xml:space="preserve"> </w:t>
+      </w:r>
+      <w:proofErr w:type="spellStart"/>
+      <w:r>
+        <w:t>aktive</w:t>
+      </w:r>
+      <w:proofErr w:type="spellEnd"/>
+      <w:r>
+        <w:t xml:space="preserve"> </w:t>
+      </w:r>
+      <w:hyperlink r:id="rId23" w:history="1">
+        <w:r>
+          <w:rPr>
+            <w:rStyle w:val="Hyperlink"/>
+          </w:rPr>
+          <w:t>Yahoo finance</w:t>
+        </w:r>
+      </w:hyperlink>
+    </w:p>
+    <w:p>
+      <w:pPr>
+        <w:pStyle w:val="ListParagraph"/>
+        <w:numPr>
+          <w:ilvl w:val="0"/>
+          <w:numId w:val="5"/>
+        </w:numPr>
+      </w:pPr>
+      <w:r>
+        <w:t xml:space="preserve">Output: </w:t>
+      </w:r>
+      <w:proofErr w:type="spellStart"/>
+      <w:r>
+        <w:t>Predikcije</w:t>
+      </w:r>
+      <w:proofErr w:type="spellEnd"/>
+      <w:r>
+        <w:t xml:space="preserve"> </w:t>
+      </w:r>
+      <w:proofErr w:type="spellStart"/>
+      <w:r>
+        <w:t>budućih</w:t>
+      </w:r>
+      <w:proofErr w:type="spellEnd"/>
+      <w:r>
+        <w:t xml:space="preserve"> </w:t>
+      </w:r>
+      <w:proofErr w:type="spellStart"/>
+      <w:r>
+        <w:t>cena</w:t>
+      </w:r>
+      <w:proofErr w:type="spellEnd"/>
+      <w:r>
+        <w:t xml:space="preserve"> </w:t>
+      </w:r>
+      <w:proofErr w:type="spellStart"/>
+      <w:r>
+        <w:t>finansijske</w:t>
+      </w:r>
+      <w:proofErr w:type="spellEnd"/>
+      <w:r>
+        <w:t xml:space="preserve"> </w:t>
+      </w:r>
+      <w:proofErr w:type="spellStart"/>
+      <w:r>
+        <w:t>aktive</w:t>
+      </w:r>
+      <w:proofErr w:type="spellEnd"/>
+      <w:r>
+        <w:t xml:space="preserve"> </w:t>
+      </w:r>
+      <w:proofErr w:type="spellStart"/>
+      <w:r>
+        <w:t>za</w:t>
+      </w:r>
+      <w:proofErr w:type="spellEnd"/>
+      <w:r>
+        <w:t xml:space="preserve"> </w:t>
+      </w:r>
+      <w:proofErr w:type="spellStart"/>
+      <w:r>
+        <w:t>određeni</w:t>
+      </w:r>
+      <w:proofErr w:type="spellEnd"/>
+      <w:r>
+        <w:t xml:space="preserve"> </w:t>
+      </w:r>
+      <w:proofErr w:type="spellStart"/>
+      <w:r>
+        <w:t>vremenski</w:t>
+      </w:r>
+      <w:proofErr w:type="spellEnd"/>
+      <w:r>
+        <w:t xml:space="preserve"> interval</w:t>
+      </w:r>
+      <w:r>
+        <w:t xml:space="preserve"> </w:t>
+      </w:r>
+      <w:proofErr w:type="spellStart"/>
+      <w:r>
+        <w:t>tj</w:t>
+      </w:r>
+      <w:proofErr w:type="spellEnd"/>
+      <w:r>
+        <w:t xml:space="preserve">. </w:t>
+      </w:r>
+      <w:proofErr w:type="spellStart"/>
+      <w:r>
+        <w:t>za</w:t>
+      </w:r>
+      <w:proofErr w:type="spellEnd"/>
+      <w:r>
+        <w:t xml:space="preserve"> </w:t>
+      </w:r>
+      <w:proofErr w:type="spellStart"/>
+      <w:r>
+        <w:t>određeni</w:t>
+      </w:r>
+      <w:proofErr w:type="spellEnd"/>
+      <w:r>
+        <w:t xml:space="preserve">  prediction window</w:t>
+      </w:r>
+    </w:p>
+    <w:p>
+      <w:pPr>
+        <w:pStyle w:val="Heading2"/>
+      </w:pPr>
+      <w:bookmarkStart w:id="12" w:name="_Toc50230863"/>
+      <w:proofErr w:type="spellStart"/>
+      <w:r>
+        <w:lastRenderedPageBreak/>
+        <w:t>Serijski</w:t>
+      </w:r>
+      <w:proofErr w:type="spellEnd"/>
+      <w:r>
+        <w:t xml:space="preserve"> </w:t>
+      </w:r>
+      <w:proofErr w:type="spellStart"/>
+      <w:r>
+        <w:t>pristup</w:t>
+      </w:r>
+      <w:proofErr w:type="spellEnd"/>
+      <w:r>
+        <w:t xml:space="preserve"> </w:t>
+      </w:r>
+      <w:proofErr w:type="spellStart"/>
+      <w:r>
+        <w:t>predikcije</w:t>
+      </w:r>
+      <w:proofErr w:type="spellEnd"/>
+      <w:r>
+        <w:t xml:space="preserve"> </w:t>
+      </w:r>
+      <w:proofErr w:type="spellStart"/>
+      <w:r>
+        <w:t>cene</w:t>
+      </w:r>
+      <w:proofErr w:type="spellEnd"/>
+      <w:r>
+        <w:t xml:space="preserve"> </w:t>
+      </w:r>
+      <w:proofErr w:type="spellStart"/>
+      <w:r>
+        <w:t>finansijske</w:t>
+      </w:r>
+      <w:proofErr w:type="spellEnd"/>
+      <w:r>
+        <w:t xml:space="preserve"> </w:t>
+      </w:r>
+      <w:proofErr w:type="spellStart"/>
+      <w:r>
+        <w:t>aktive</w:t>
+      </w:r>
+      <w:bookmarkEnd w:id="12"/>
+      <w:proofErr w:type="spellEnd"/>
+    </w:p>
+    <w:p>
+      <w:pPr>
+        <w:pStyle w:val="ListParagraph"/>
+        <w:numPr>
+          <w:ilvl w:val="0"/>
+          <w:numId w:val="6"/>
+        </w:numPr>
+        <w:jc w:val="both"/>
+      </w:pPr>
+      <w:proofErr w:type="spellStart"/>
+      <w:r>
+        <w:t>Povlačimo</w:t>
+      </w:r>
+      <w:proofErr w:type="spellEnd"/>
+      <w:r>
+        <w:t xml:space="preserve"> </w:t>
+      </w:r>
+      <w:proofErr w:type="spellStart"/>
+      <w:r>
+        <w:t>finansijske</w:t>
+      </w:r>
+      <w:proofErr w:type="spellEnd"/>
+      <w:r>
+        <w:t xml:space="preserve"> </w:t>
+      </w:r>
+      <w:proofErr w:type="spellStart"/>
+      <w:r>
+        <w:t>podatke</w:t>
+      </w:r>
+      <w:proofErr w:type="spellEnd"/>
+      <w:r>
+        <w:t xml:space="preserve"> </w:t>
+      </w:r>
+      <w:proofErr w:type="spellStart"/>
+      <w:r>
+        <w:t>preko</w:t>
+      </w:r>
+      <w:proofErr w:type="spellEnd"/>
+      <w:r>
+        <w:t xml:space="preserve"> </w:t>
+      </w:r>
+      <w:proofErr w:type="spellStart"/>
+      <w:r>
+        <w:t>berzanskog</w:t>
+      </w:r>
+      <w:proofErr w:type="spellEnd"/>
+      <w:r>
+        <w:t xml:space="preserve"> API-a</w:t>
+      </w:r>
+    </w:p>
+    <w:p>
+      <w:pPr>
+        <w:pStyle w:val="ListParagraph"/>
+        <w:numPr>
+          <w:ilvl w:val="0"/>
+          <w:numId w:val="6"/>
+        </w:numPr>
+        <w:jc w:val="both"/>
+      </w:pPr>
+      <w:proofErr w:type="spellStart"/>
+      <w:r>
+        <w:t>Računamo</w:t>
+      </w:r>
+      <w:proofErr w:type="spellEnd"/>
+      <w:r>
+        <w:t xml:space="preserve"> </w:t>
+      </w:r>
+      <w:proofErr w:type="spellStart"/>
+      <w:r>
+        <w:t>prinos</w:t>
+      </w:r>
+      <w:proofErr w:type="spellEnd"/>
+      <w:r>
+        <w:t xml:space="preserve"> </w:t>
+      </w:r>
+      <w:proofErr w:type="spellStart"/>
+      <w:r>
+        <w:t>finansijske</w:t>
+      </w:r>
+      <w:proofErr w:type="spellEnd"/>
+      <w:r>
+        <w:t xml:space="preserve"> </w:t>
+      </w:r>
+      <w:proofErr w:type="spellStart"/>
+      <w:r>
+        <w:t>aktive</w:t>
+      </w:r>
+      <w:proofErr w:type="spellEnd"/>
+    </w:p>
+    <w:p>
+      <w:pPr>
+        <w:pStyle w:val="ListParagraph"/>
+        <w:numPr>
+          <w:ilvl w:val="0"/>
+          <w:numId w:val="6"/>
+        </w:numPr>
+        <w:jc w:val="both"/>
+      </w:pPr>
+      <w:proofErr w:type="spellStart"/>
+      <w:r>
+        <w:t>Računamo</w:t>
+      </w:r>
+      <w:proofErr w:type="spellEnd"/>
+      <w:r>
+        <w:t xml:space="preserve"> </w:t>
+      </w:r>
+      <w:proofErr w:type="spellStart"/>
+      <w:r>
+        <w:t>standardnu</w:t>
+      </w:r>
+      <w:proofErr w:type="spellEnd"/>
+      <w:r>
+        <w:t xml:space="preserve"> </w:t>
+      </w:r>
+      <w:proofErr w:type="spellStart"/>
+      <w:r>
+        <w:t>devijaciju</w:t>
+      </w:r>
+      <w:proofErr w:type="spellEnd"/>
+      <w:r>
+        <w:t xml:space="preserve"> </w:t>
+      </w:r>
+      <w:proofErr w:type="spellStart"/>
+      <w:r>
+        <w:t>finansijske</w:t>
+      </w:r>
+      <w:proofErr w:type="spellEnd"/>
+      <w:r>
+        <w:t xml:space="preserve"> </w:t>
+      </w:r>
+      <w:proofErr w:type="spellStart"/>
+      <w:r>
+        <w:t>aktive</w:t>
+      </w:r>
+      <w:proofErr w:type="spellEnd"/>
+      <w:r>
+        <w:t xml:space="preserve"> </w:t>
+      </w:r>
+      <w:proofErr w:type="spellStart"/>
+      <w:r>
+        <w:t>odnosno</w:t>
+      </w:r>
+      <w:proofErr w:type="spellEnd"/>
+      <w:r>
+        <w:t xml:space="preserve"> </w:t>
+      </w:r>
+      <w:proofErr w:type="spellStart"/>
+      <w:r>
+        <w:t>volatilnost</w:t>
+      </w:r>
+      <w:proofErr w:type="spellEnd"/>
+    </w:p>
+    <w:p>
+      <w:pPr>
+        <w:pStyle w:val="ListParagraph"/>
+        <w:numPr>
+          <w:ilvl w:val="0"/>
+          <w:numId w:val="6"/>
+        </w:numPr>
+        <w:jc w:val="both"/>
+      </w:pPr>
+      <w:proofErr w:type="spellStart"/>
+      <w:r>
+        <w:t>Računamo</w:t>
+      </w:r>
+      <w:proofErr w:type="spellEnd"/>
+      <w:r>
+        <w:t xml:space="preserve"> </w:t>
+      </w:r>
+      <w:proofErr w:type="spellStart"/>
+      <w:r>
+        <w:t>buduću</w:t>
+      </w:r>
+      <w:proofErr w:type="spellEnd"/>
+      <w:r>
+        <w:t xml:space="preserve"> </w:t>
+      </w:r>
+      <w:proofErr w:type="spellStart"/>
+      <w:r>
+        <w:t>cenu</w:t>
+      </w:r>
+      <w:proofErr w:type="spellEnd"/>
+      <w:r>
+        <w:t xml:space="preserve"> </w:t>
+      </w:r>
+      <w:proofErr w:type="spellStart"/>
+      <w:r>
+        <w:t>finansijske</w:t>
+      </w:r>
+      <w:proofErr w:type="spellEnd"/>
+      <w:r>
+        <w:t xml:space="preserve"> </w:t>
+      </w:r>
+      <w:proofErr w:type="spellStart"/>
+      <w:r>
+        <w:t>aktive</w:t>
+      </w:r>
+      <w:proofErr w:type="spellEnd"/>
+      <w:r>
+        <w:t xml:space="preserve"> </w:t>
+      </w:r>
+      <w:proofErr w:type="spellStart"/>
+      <w:r>
+        <w:t>koristeći</w:t>
+      </w:r>
+      <w:proofErr w:type="spellEnd"/>
+      <w:r>
+        <w:t xml:space="preserve"> </w:t>
+      </w:r>
+      <w:r>
+        <w:fldChar w:fldCharType="begin"/>
+      </w:r>
+      <w:r>
+        <w:instrText xml:space="preserve"> REF _Ref50230626 \h </w:instrText>
+      </w:r>
+      <w:r>
+        <w:fldChar w:fldCharType="separate"/>
+      </w:r>
+      <w:r>
+        <w:t xml:space="preserve">Formula </w:t>
+      </w:r>
+      <w:r>
+        <w:rPr>
+          <w:noProof/>
+        </w:rPr>
+        <w:t>4</w:t>
+      </w:r>
+      <w:r>
+        <w:t xml:space="preserve"> </w:t>
+      </w:r>
+      <w:proofErr w:type="spellStart"/>
+      <w:r>
+        <w:t>Buduća</w:t>
+      </w:r>
+      <w:proofErr w:type="spellEnd"/>
+      <w:r>
+        <w:t xml:space="preserve"> </w:t>
+      </w:r>
+      <w:proofErr w:type="spellStart"/>
+      <w:r>
+        <w:t>cena</w:t>
+      </w:r>
+      <w:proofErr w:type="spellEnd"/>
+      <w:r>
+        <w:t xml:space="preserve"> </w:t>
+      </w:r>
+      <w:proofErr w:type="spellStart"/>
+      <w:r>
+        <w:t>finansijske</w:t>
+      </w:r>
+      <w:proofErr w:type="spellEnd"/>
+      <w:r>
+        <w:t xml:space="preserve"> </w:t>
+      </w:r>
+      <w:proofErr w:type="spellStart"/>
+      <w:r>
+        <w:t>aktive</w:t>
+      </w:r>
+      <w:proofErr w:type="spellEnd"/>
+      <w:r>
+        <w:fldChar w:fldCharType="end"/>
+      </w:r>
+    </w:p>
+    <w:p>
+      <w:pPr>
+        <w:pStyle w:val="ListParagraph"/>
+        <w:numPr>
+          <w:ilvl w:val="0"/>
+          <w:numId w:val="6"/>
+        </w:numPr>
+        <w:jc w:val="both"/>
+      </w:pPr>
+      <w:proofErr w:type="spellStart"/>
+      <w:r>
+        <w:t>Formiramo</w:t>
+      </w:r>
+      <w:proofErr w:type="spellEnd"/>
+      <w:r>
+        <w:t xml:space="preserve"> fen </w:t>
+      </w:r>
+      <w:proofErr w:type="spellStart"/>
+      <w:r>
+        <w:t>dijagram</w:t>
+      </w:r>
+      <w:proofErr w:type="spellEnd"/>
+      <w:r>
+        <w:t xml:space="preserve"> </w:t>
+      </w:r>
+      <w:proofErr w:type="spellStart"/>
+      <w:r>
+        <w:t>krivih</w:t>
+      </w:r>
+      <w:proofErr w:type="spellEnd"/>
+    </w:p>
+    <w:p>
+      <w:pPr>
+        <w:pStyle w:val="ListParagraph"/>
+        <w:numPr>
+          <w:ilvl w:val="0"/>
+          <w:numId w:val="6"/>
+        </w:numPr>
+        <w:jc w:val="both"/>
+      </w:pPr>
+      <w:proofErr w:type="spellStart"/>
+      <w:r>
+        <w:t>Odabiramo</w:t>
+      </w:r>
+      <w:proofErr w:type="spellEnd"/>
+      <w:r>
+        <w:t xml:space="preserve"> </w:t>
+      </w:r>
+      <w:proofErr w:type="spellStart"/>
+      <w:r>
+        <w:t>onu</w:t>
+      </w:r>
+      <w:proofErr w:type="spellEnd"/>
+      <w:r>
+        <w:t xml:space="preserve"> </w:t>
+      </w:r>
+      <w:proofErr w:type="spellStart"/>
+      <w:r>
+        <w:t>predikciju</w:t>
+      </w:r>
+      <w:proofErr w:type="spellEnd"/>
+      <w:r>
+        <w:t xml:space="preserve"> </w:t>
+      </w:r>
+      <w:proofErr w:type="spellStart"/>
+      <w:r>
+        <w:t>koja</w:t>
+      </w:r>
+      <w:proofErr w:type="spellEnd"/>
+      <w:r>
+        <w:t xml:space="preserve"> </w:t>
+      </w:r>
+      <w:proofErr w:type="spellStart"/>
+      <w:r>
+        <w:t>ima</w:t>
+      </w:r>
+      <w:proofErr w:type="spellEnd"/>
+      <w:r>
+        <w:t xml:space="preserve"> </w:t>
+      </w:r>
+      <w:proofErr w:type="spellStart"/>
+      <w:r>
+        <w:t>najveću</w:t>
+      </w:r>
+      <w:proofErr w:type="spellEnd"/>
+      <w:r>
+        <w:t xml:space="preserve"> </w:t>
+      </w:r>
+      <w:proofErr w:type="spellStart"/>
+      <w:r>
+        <w:t>verovatnoću</w:t>
+      </w:r>
+      <w:proofErr w:type="spellEnd"/>
+      <w:r>
+        <w:t xml:space="preserve"> </w:t>
+      </w:r>
+      <w:proofErr w:type="spellStart"/>
+      <w:r>
+        <w:t>da</w:t>
+      </w:r>
+      <w:proofErr w:type="spellEnd"/>
+      <w:r>
+        <w:t xml:space="preserve"> se </w:t>
+      </w:r>
+      <w:proofErr w:type="spellStart"/>
+      <w:r>
+        <w:t>desi</w:t>
+      </w:r>
+      <w:proofErr w:type="spellEnd"/>
+    </w:p>
+    <w:p>
+      <w:pPr>
+        <w:pStyle w:val="ListParagraph"/>
+        <w:numPr>
+          <w:ilvl w:val="0"/>
+          <w:numId w:val="6"/>
+        </w:numPr>
+        <w:jc w:val="both"/>
+      </w:pPr>
+      <w:proofErr w:type="spellStart"/>
+      <w:r>
+        <w:t>Ostale</w:t>
+      </w:r>
+      <w:proofErr w:type="spellEnd"/>
+      <w:r>
+        <w:t xml:space="preserve"> </w:t>
+      </w:r>
+      <w:proofErr w:type="spellStart"/>
+      <w:r>
+        <w:t>predikcije</w:t>
+      </w:r>
+      <w:proofErr w:type="spellEnd"/>
+      <w:r>
+        <w:t xml:space="preserve"> </w:t>
+      </w:r>
+      <w:proofErr w:type="spellStart"/>
+      <w:r>
+        <w:t>odbacujemo</w:t>
+      </w:r>
+      <w:proofErr w:type="spellEnd"/>
+    </w:p>
+    <w:p>
+      <w:pPr>
+        <w:pStyle w:val="Heading2"/>
+      </w:pPr>
+      <w:bookmarkStart w:id="13" w:name="_Toc50230864"/>
+      <w:proofErr w:type="spellStart"/>
+      <w:r>
+        <w:t>Paralelni</w:t>
+      </w:r>
+      <w:proofErr w:type="spellEnd"/>
+      <w:r>
+        <w:t xml:space="preserve"> </w:t>
+      </w:r>
+      <w:proofErr w:type="spellStart"/>
+      <w:r>
+        <w:t>pristup</w:t>
+      </w:r>
+      <w:proofErr w:type="spellEnd"/>
+      <w:r>
+        <w:t xml:space="preserve"> </w:t>
+      </w:r>
+      <w:proofErr w:type="spellStart"/>
+      <w:r>
+        <w:t>predikcije</w:t>
+      </w:r>
+      <w:proofErr w:type="spellEnd"/>
+      <w:r>
+        <w:t xml:space="preserve"> </w:t>
+      </w:r>
+      <w:proofErr w:type="spellStart"/>
+      <w:r>
+        <w:t>cene</w:t>
+      </w:r>
+      <w:proofErr w:type="spellEnd"/>
+      <w:r>
+        <w:t xml:space="preserve"> </w:t>
+      </w:r>
+      <w:proofErr w:type="spellStart"/>
+      <w:r>
+        <w:t>finansijske</w:t>
+      </w:r>
+      <w:proofErr w:type="spellEnd"/>
+      <w:r>
+        <w:t xml:space="preserve"> </w:t>
+      </w:r>
+      <w:proofErr w:type="spellStart"/>
+      <w:r>
+        <w:t>aktive</w:t>
+      </w:r>
+      <w:bookmarkEnd w:id="13"/>
+      <w:proofErr w:type="spellEnd"/>
+    </w:p>
+    <w:p>
+      <w:pPr>
+        <w:pStyle w:val="ListParagraph"/>
+        <w:numPr>
+          <w:ilvl w:val="0"/>
+          <w:numId w:val="7"/>
+        </w:numPr>
+        <w:jc w:val="both"/>
+      </w:pPr>
+      <w:proofErr w:type="spellStart"/>
+      <w:r>
+        <w:t>Umesto</w:t>
+      </w:r>
+      <w:proofErr w:type="spellEnd"/>
+      <w:r>
+        <w:t xml:space="preserve"> </w:t>
+      </w:r>
+      <w:proofErr w:type="spellStart"/>
+      <w:r>
+        <w:t>da</w:t>
+      </w:r>
+      <w:proofErr w:type="spellEnd"/>
+      <w:r>
+        <w:t xml:space="preserve"> </w:t>
+      </w:r>
+      <w:proofErr w:type="spellStart"/>
+      <w:r>
+        <w:t>vršimo</w:t>
+      </w:r>
+      <w:proofErr w:type="spellEnd"/>
+      <w:r>
+        <w:t xml:space="preserve"> </w:t>
+      </w:r>
+      <w:proofErr w:type="spellStart"/>
+      <w:r>
+        <w:t>predikciju</w:t>
+      </w:r>
+      <w:proofErr w:type="spellEnd"/>
+      <w:r>
+        <w:t xml:space="preserve"> </w:t>
+      </w:r>
+      <w:proofErr w:type="spellStart"/>
+      <w:r>
+        <w:t>po</w:t>
+      </w:r>
+      <w:proofErr w:type="spellEnd"/>
+      <w:r>
+        <w:t xml:space="preserve"> </w:t>
+      </w:r>
+      <w:proofErr w:type="spellStart"/>
+      <w:r>
+        <w:t>predikciju</w:t>
+      </w:r>
+      <w:proofErr w:type="spellEnd"/>
+      <w:r>
+        <w:t xml:space="preserve"> </w:t>
+      </w:r>
+      <w:proofErr w:type="spellStart"/>
+      <w:r>
+        <w:t>sekvencijalno</w:t>
+      </w:r>
+      <w:proofErr w:type="spellEnd"/>
+      <w:r>
+        <w:t xml:space="preserve"> </w:t>
+      </w:r>
+    </w:p>
+    <w:p>
+      <w:pPr>
+        <w:pStyle w:val="ListParagraph"/>
+        <w:numPr>
+          <w:ilvl w:val="0"/>
+          <w:numId w:val="7"/>
+        </w:numPr>
+        <w:jc w:val="both"/>
+      </w:pPr>
+      <w:proofErr w:type="spellStart"/>
+      <w:r>
+        <w:t>Funkcija</w:t>
+      </w:r>
+      <w:proofErr w:type="spellEnd"/>
+      <w:r>
+        <w:t xml:space="preserve"> </w:t>
+      </w:r>
+      <w:proofErr w:type="spellStart"/>
+      <w:r>
+        <w:t>za</w:t>
+      </w:r>
+      <w:proofErr w:type="spellEnd"/>
+      <w:r>
+        <w:t xml:space="preserve"> </w:t>
+      </w:r>
+      <w:proofErr w:type="spellStart"/>
+      <w:r>
+        <w:t>izračunavanje</w:t>
+      </w:r>
+      <w:proofErr w:type="spellEnd"/>
+      <w:r>
+        <w:t xml:space="preserve"> </w:t>
+      </w:r>
+      <w:proofErr w:type="spellStart"/>
+      <w:r>
+        <w:t>buduće</w:t>
+      </w:r>
+      <w:proofErr w:type="spellEnd"/>
+      <w:r>
+        <w:t xml:space="preserve"> </w:t>
+      </w:r>
+      <w:proofErr w:type="spellStart"/>
+      <w:r>
+        <w:t>cene</w:t>
+      </w:r>
+      <w:proofErr w:type="spellEnd"/>
+      <w:r>
+        <w:t xml:space="preserve"> </w:t>
+      </w:r>
+      <w:proofErr w:type="spellStart"/>
+      <w:r>
+        <w:t>finansijske</w:t>
+      </w:r>
+      <w:proofErr w:type="spellEnd"/>
+      <w:r>
+        <w:t xml:space="preserve"> </w:t>
+      </w:r>
+      <w:proofErr w:type="spellStart"/>
+      <w:r>
+        <w:t>aktive</w:t>
+      </w:r>
+      <w:proofErr w:type="spellEnd"/>
+      <w:r>
+        <w:t xml:space="preserve"> se </w:t>
+      </w:r>
+      <w:proofErr w:type="spellStart"/>
+      <w:r>
+        <w:t>poziva</w:t>
+      </w:r>
+      <w:proofErr w:type="spellEnd"/>
+      <w:r>
+        <w:t xml:space="preserve"> </w:t>
+      </w:r>
+      <w:proofErr w:type="spellStart"/>
+      <w:r>
+        <w:t>simultano</w:t>
+      </w:r>
+      <w:proofErr w:type="spellEnd"/>
+      <w:r>
+        <w:t xml:space="preserve"> </w:t>
+      </w:r>
+    </w:p>
+    <w:p>
+      <w:pPr>
+        <w:pStyle w:val="ListParagraph"/>
+        <w:numPr>
+          <w:ilvl w:val="0"/>
+          <w:numId w:val="7"/>
+        </w:numPr>
+        <w:jc w:val="both"/>
+      </w:pPr>
+      <w:proofErr w:type="spellStart"/>
+      <w:r>
+        <w:t>Više</w:t>
+      </w:r>
+      <w:proofErr w:type="spellEnd"/>
+      <w:r>
+        <w:t xml:space="preserve"> </w:t>
+      </w:r>
+      <w:proofErr w:type="spellStart"/>
+      <w:r>
+        <w:t>taskova</w:t>
+      </w:r>
+      <w:proofErr w:type="spellEnd"/>
+      <w:r>
+        <w:t xml:space="preserve"> </w:t>
+      </w:r>
+      <w:proofErr w:type="spellStart"/>
+      <w:r>
+        <w:t>istovremeno</w:t>
+      </w:r>
+      <w:proofErr w:type="spellEnd"/>
+      <w:r>
+        <w:t xml:space="preserve"> </w:t>
+      </w:r>
+      <w:proofErr w:type="spellStart"/>
+      <w:r>
+        <w:t>vrši</w:t>
+      </w:r>
+      <w:proofErr w:type="spellEnd"/>
+      <w:r>
+        <w:t xml:space="preserve"> </w:t>
+      </w:r>
+      <w:proofErr w:type="spellStart"/>
+      <w:r>
+        <w:t>predikcije</w:t>
+      </w:r>
+      <w:proofErr w:type="spellEnd"/>
+      <w:r>
+        <w:t xml:space="preserve"> </w:t>
+      </w:r>
+      <w:proofErr w:type="spellStart"/>
+      <w:r>
+        <w:t>čime</w:t>
+      </w:r>
+      <w:proofErr w:type="spellEnd"/>
+      <w:r>
+        <w:t xml:space="preserve"> se </w:t>
+      </w:r>
+      <w:proofErr w:type="spellStart"/>
+      <w:r>
+        <w:t>za</w:t>
+      </w:r>
+      <w:proofErr w:type="spellEnd"/>
+      <w:r>
+        <w:t xml:space="preserve"> </w:t>
+      </w:r>
+      <w:proofErr w:type="spellStart"/>
+      <w:r>
+        <w:t>kraće</w:t>
+      </w:r>
+      <w:proofErr w:type="spellEnd"/>
+      <w:r>
+        <w:t xml:space="preserve"> </w:t>
+      </w:r>
+      <w:proofErr w:type="spellStart"/>
+      <w:r>
+        <w:t>vreme</w:t>
+      </w:r>
+      <w:proofErr w:type="spellEnd"/>
+      <w:r>
+        <w:t xml:space="preserve"> </w:t>
+      </w:r>
+      <w:proofErr w:type="spellStart"/>
+      <w:r>
+        <w:t>formira</w:t>
+      </w:r>
+      <w:proofErr w:type="spellEnd"/>
+      <w:r>
+        <w:t xml:space="preserve"> fen </w:t>
+      </w:r>
+      <w:proofErr w:type="spellStart"/>
+      <w:r>
+        <w:t>dijagram</w:t>
+      </w:r>
+      <w:proofErr w:type="spellEnd"/>
+      <w:r>
+        <w:t xml:space="preserve"> </w:t>
+      </w:r>
+      <w:proofErr w:type="spellStart"/>
+      <w:r>
+        <w:t>krivih</w:t>
+      </w:r>
+      <w:proofErr w:type="spellEnd"/>
+    </w:p>
+    <w:p>
+      <w:pPr>
+        <w:pStyle w:val="ListParagraph"/>
+        <w:numPr>
+          <w:ilvl w:val="0"/>
+          <w:numId w:val="7"/>
+        </w:numPr>
+        <w:jc w:val="both"/>
+      </w:pPr>
+      <w:proofErr w:type="spellStart"/>
+      <w:r>
+        <w:t>Svaki</w:t>
+      </w:r>
+      <w:proofErr w:type="spellEnd"/>
+      <w:r>
+        <w:t xml:space="preserve"> task </w:t>
+      </w:r>
+      <w:proofErr w:type="spellStart"/>
+      <w:r>
+        <w:t>računa</w:t>
+      </w:r>
+      <w:proofErr w:type="spellEnd"/>
+      <w:r>
+        <w:t xml:space="preserve"> </w:t>
+      </w:r>
+      <w:proofErr w:type="spellStart"/>
+      <w:r>
+        <w:t>buduće</w:t>
+      </w:r>
+      <w:proofErr w:type="spellEnd"/>
+      <w:r>
+        <w:t xml:space="preserve"> </w:t>
+      </w:r>
+      <w:proofErr w:type="spellStart"/>
+      <w:r>
+        <w:t>cene</w:t>
+      </w:r>
+      <w:proofErr w:type="spellEnd"/>
+      <w:r>
+        <w:t xml:space="preserve"> </w:t>
+      </w:r>
+      <w:proofErr w:type="spellStart"/>
+      <w:r>
+        <w:t>finansijske</w:t>
+      </w:r>
+      <w:proofErr w:type="spellEnd"/>
+      <w:r>
+        <w:t xml:space="preserve"> </w:t>
+      </w:r>
+      <w:proofErr w:type="spellStart"/>
+      <w:r>
+        <w:t>aktive</w:t>
+      </w:r>
+      <w:proofErr w:type="spellEnd"/>
+      <w:r>
+        <w:t xml:space="preserve"> </w:t>
+      </w:r>
+      <w:proofErr w:type="spellStart"/>
+      <w:r>
+        <w:t>sa</w:t>
+      </w:r>
+      <w:proofErr w:type="spellEnd"/>
+      <w:r>
+        <w:t xml:space="preserve"> </w:t>
+      </w:r>
+      <w:proofErr w:type="spellStart"/>
+      <w:r>
+        <w:t>različitim</w:t>
+      </w:r>
+      <w:proofErr w:type="spellEnd"/>
+      <w:r>
+        <w:t xml:space="preserve"> </w:t>
+      </w:r>
+      <w:proofErr w:type="spellStart"/>
+      <w:r>
+        <w:t>ulaznim</w:t>
+      </w:r>
+      <w:proofErr w:type="spellEnd"/>
+      <w:r>
+        <w:t xml:space="preserve"> </w:t>
+      </w:r>
+      <w:proofErr w:type="spellStart"/>
+      <w:r>
+        <w:t>parametrima</w:t>
+      </w:r>
+      <w:proofErr w:type="spellEnd"/>
+      <w:r>
+        <w:t xml:space="preserve"> </w:t>
+      </w:r>
+      <w:proofErr w:type="spellStart"/>
+      <w:r>
+        <w:t>čme</w:t>
+      </w:r>
+      <w:proofErr w:type="spellEnd"/>
+      <w:r>
+        <w:t xml:space="preserve"> se </w:t>
+      </w:r>
+      <w:proofErr w:type="spellStart"/>
+      <w:r>
+        <w:t>oslikava</w:t>
+      </w:r>
+      <w:proofErr w:type="spellEnd"/>
+      <w:r>
+        <w:t xml:space="preserve"> </w:t>
+      </w:r>
+      <w:proofErr w:type="spellStart"/>
+      <w:r>
+        <w:t>tržišna</w:t>
+      </w:r>
+      <w:proofErr w:type="spellEnd"/>
+      <w:r>
+        <w:t xml:space="preserve"> </w:t>
+      </w:r>
+      <w:proofErr w:type="spellStart"/>
+      <w:r>
+        <w:t>nestabilnost</w:t>
+      </w:r>
+      <w:proofErr w:type="spellEnd"/>
+      <w:r>
+        <w:t xml:space="preserve"> </w:t>
+      </w:r>
+      <w:proofErr w:type="spellStart"/>
+      <w:r>
+        <w:t>i</w:t>
+      </w:r>
+      <w:proofErr w:type="spellEnd"/>
+      <w:r>
+        <w:t xml:space="preserve"> </w:t>
+      </w:r>
+      <w:proofErr w:type="spellStart"/>
+      <w:r>
+        <w:t>slučajnost</w:t>
+      </w:r>
+      <w:proofErr w:type="spellEnd"/>
+    </w:p>
+    <w:p>
+      <w:pPr>
+        <w:pStyle w:val="ListParagraph"/>
+        <w:numPr>
+          <w:ilvl w:val="0"/>
+          <w:numId w:val="7"/>
+        </w:numPr>
+        <w:jc w:val="both"/>
+      </w:pPr>
+      <w:proofErr w:type="spellStart"/>
+      <w:r>
+        <w:t>Formiramo</w:t>
+      </w:r>
+      <w:proofErr w:type="spellEnd"/>
+      <w:r>
+        <w:t xml:space="preserve"> fen </w:t>
+      </w:r>
+      <w:proofErr w:type="spellStart"/>
+      <w:r>
+        <w:t>dijagram</w:t>
+      </w:r>
+      <w:proofErr w:type="spellEnd"/>
+      <w:r>
+        <w:t xml:space="preserve"> </w:t>
+      </w:r>
+      <w:proofErr w:type="spellStart"/>
+      <w:r>
+        <w:t>krivih</w:t>
+      </w:r>
+      <w:proofErr w:type="spellEnd"/>
+    </w:p>
+    <w:p>
+      <w:pPr>
+        <w:pStyle w:val="ListParagraph"/>
+        <w:numPr>
+          <w:ilvl w:val="0"/>
+          <w:numId w:val="7"/>
+        </w:numPr>
+        <w:jc w:val="both"/>
+      </w:pPr>
+      <w:proofErr w:type="spellStart"/>
+      <w:r>
+        <w:t>Odabiramo</w:t>
+      </w:r>
+      <w:proofErr w:type="spellEnd"/>
+      <w:r>
+        <w:t xml:space="preserve"> </w:t>
+      </w:r>
+      <w:proofErr w:type="spellStart"/>
+      <w:r>
+        <w:t>onu</w:t>
+      </w:r>
+      <w:proofErr w:type="spellEnd"/>
+      <w:r>
+        <w:t xml:space="preserve"> </w:t>
+      </w:r>
+      <w:proofErr w:type="spellStart"/>
+      <w:r>
+        <w:t>predikciju</w:t>
+      </w:r>
+      <w:proofErr w:type="spellEnd"/>
+      <w:r>
+        <w:t xml:space="preserve"> </w:t>
+      </w:r>
+      <w:proofErr w:type="spellStart"/>
+      <w:r>
+        <w:t>koja</w:t>
+      </w:r>
+      <w:proofErr w:type="spellEnd"/>
+      <w:r>
+        <w:t xml:space="preserve"> </w:t>
+      </w:r>
+      <w:proofErr w:type="spellStart"/>
+      <w:r>
+        <w:t>ima</w:t>
+      </w:r>
+      <w:proofErr w:type="spellEnd"/>
+      <w:r>
+        <w:t xml:space="preserve"> </w:t>
+      </w:r>
+      <w:proofErr w:type="spellStart"/>
+      <w:r>
+        <w:t>najveću</w:t>
+      </w:r>
+      <w:proofErr w:type="spellEnd"/>
+      <w:r>
+        <w:t xml:space="preserve"> </w:t>
+      </w:r>
+      <w:proofErr w:type="spellStart"/>
+      <w:r>
+        <w:t>verovatnoću</w:t>
+      </w:r>
+      <w:proofErr w:type="spellEnd"/>
+      <w:r>
+        <w:t xml:space="preserve"> </w:t>
+      </w:r>
+      <w:proofErr w:type="spellStart"/>
+      <w:r>
+        <w:t>da</w:t>
+      </w:r>
+      <w:proofErr w:type="spellEnd"/>
+      <w:r>
+        <w:t xml:space="preserve"> se </w:t>
+      </w:r>
+      <w:proofErr w:type="spellStart"/>
+      <w:r>
+        <w:t>desi</w:t>
+      </w:r>
+      <w:proofErr w:type="spellEnd"/>
+    </w:p>
+    <w:p>
+      <w:pPr>
+        <w:pStyle w:val="ListParagraph"/>
+        <w:numPr>
+          <w:ilvl w:val="0"/>
+          <w:numId w:val="7"/>
+        </w:numPr>
+        <w:jc w:val="both"/>
+      </w:pPr>
+      <w:proofErr w:type="spellStart"/>
+      <w:r>
+        <w:t>Ostale</w:t>
+      </w:r>
+      <w:proofErr w:type="spellEnd"/>
+      <w:r>
+        <w:t xml:space="preserve"> </w:t>
+      </w:r>
+      <w:proofErr w:type="spellStart"/>
+      <w:r>
+        <w:t>predikcije</w:t>
+      </w:r>
+      <w:proofErr w:type="spellEnd"/>
+      <w:r>
+        <w:t xml:space="preserve"> </w:t>
+      </w:r>
+      <w:proofErr w:type="spellStart"/>
+      <w:r>
+        <w:t>odbacujemo</w:t>
+      </w:r>
+      <w:proofErr w:type="spellEnd"/>
+    </w:p>
+    <w:p>
+      <w:pPr>
+        <w:pStyle w:val="Heading2"/>
+      </w:pPr>
+      <w:bookmarkStart w:id="14" w:name="_Toc50230865"/>
+      <w:proofErr w:type="spellStart"/>
+      <w:r>
+        <w:t>Vizuelizacija</w:t>
+      </w:r>
+      <w:proofErr w:type="spellEnd"/>
+      <w:r>
+        <w:t xml:space="preserve"> </w:t>
+      </w:r>
+      <w:proofErr w:type="spellStart"/>
+      <w:r>
+        <w:t>predikcije</w:t>
+      </w:r>
+      <w:proofErr w:type="spellEnd"/>
+      <w:r>
+        <w:t xml:space="preserve"> </w:t>
+      </w:r>
+      <w:proofErr w:type="spellStart"/>
+      <w:r>
+        <w:t>cene</w:t>
+      </w:r>
+      <w:proofErr w:type="spellEnd"/>
+      <w:r>
+        <w:t xml:space="preserve"> </w:t>
+      </w:r>
+      <w:proofErr w:type="spellStart"/>
+      <w:r>
+        <w:t>finansijske</w:t>
+      </w:r>
+      <w:proofErr w:type="spellEnd"/>
+      <w:r>
+        <w:t xml:space="preserve"> </w:t>
+      </w:r>
+      <w:proofErr w:type="spellStart"/>
+      <w:r>
+        <w:t>aktive</w:t>
+      </w:r>
+      <w:bookmarkEnd w:id="14"/>
       <w:proofErr w:type="spellEnd"/>
     </w:p>
     <w:p/>
+    <w:p>
+      <w:r>
+        <w:rPr>
+          <w:noProof/>
+        </w:rPr>
+        <w:drawing>
+          <wp:inline distT="0" distB="0" distL="0" distR="0">
+            <wp:extent cx="5943600" cy="2664147"/>
+            <wp:effectExtent l="19050" t="0" r="0" b="0"/>
+            <wp:docPr id="1" name="Picture 1"/>
+            <wp:cNvGraphicFramePr>
+              <a:graphicFrameLocks xmlns:a="http://schemas.openxmlformats.org/drawingml/2006/main" noChangeAspect="1"/>
+            </wp:cNvGraphicFramePr>
+            <a:graphic xmlns:a="http://schemas.openxmlformats.org/drawingml/2006/main">
+              <a:graphicData uri="http://schemas.openxmlformats.org/drawingml/2006/picture">
+                <pic:pic xmlns:pic="http://schemas.openxmlformats.org/drawingml/2006/picture">
+                  <pic:nvPicPr>
+                    <pic:cNvPr id="0" name="Picture 1"/>
+                    <pic:cNvPicPr>
+                      <a:picLocks noChangeAspect="1" noChangeArrowheads="1"/>
+                    </pic:cNvPicPr>
+                  </pic:nvPicPr>
+                  <pic:blipFill>
+                    <a:blip r:embed="rId24" cstate="print"/>
+                    <a:srcRect/>
+                    <a:stretch>
+                      <a:fillRect/>
+                    </a:stretch>
+                  </pic:blipFill>
+                  <pic:spPr bwMode="auto">
+                    <a:xfrm>
+                      <a:off x="0" y="0"/>
+                      <a:ext cx="5943600" cy="2664147"/>
+                    </a:xfrm>
+                    <a:prstGeom prst="rect">
+                      <a:avLst/>
+                    </a:prstGeom>
+                    <a:noFill/>
+                    <a:ln w="9525">
+                      <a:noFill/>
+                      <a:miter lim="800000"/>
+                      <a:headEnd/>
+                      <a:tailEnd/>
+                    </a:ln>
+                  </pic:spPr>
+                </pic:pic>
+              </a:graphicData>
+            </a:graphic>
+          </wp:inline>
+        </w:drawing>
+      </w:r>
+    </w:p>
     <w:p/>
     <w:p>
       <w:pPr>
         <w:pStyle w:val="Heading1"/>
       </w:pPr>
-      <w:bookmarkStart w:id="10" w:name="_Toc50225315"/>
+      <w:bookmarkStart w:id="15" w:name="_Toc50230866"/>
       <w:proofErr w:type="spellStart"/>
       <w:r>
         <w:t>Eksperimenti</w:t>
@@ -6877,7 +10542,7 @@
       <w:r>
         <w:t>skaliranja</w:t>
       </w:r>
-      <w:bookmarkEnd w:id="10"/>
+      <w:bookmarkEnd w:id="15"/>
       <w:proofErr w:type="spellEnd"/>
     </w:p>
     <w:p>
@@ -6913,6 +10578,7 @@
       <w:proofErr w:type="spellStart"/>
       <w:proofErr w:type="gramStart"/>
       <w:r>
+        <w:lastRenderedPageBreak/>
         <w:t>safdafsdf</w:t>
       </w:r>
       <w:proofErr w:type="spellEnd"/>
@@ -6963,7 +10629,7 @@
       <w:pPr>
         <w:pStyle w:val="Heading1"/>
       </w:pPr>
-      <w:bookmarkStart w:id="11" w:name="_Toc50225316"/>
+      <w:bookmarkStart w:id="16" w:name="_Toc50230867"/>
       <w:proofErr w:type="spellStart"/>
       <w:r>
         <w:t>Korisni</w:t>
@@ -6992,7 +10658,7 @@
       <w:r>
         <w:t>bibliografija</w:t>
       </w:r>
-      <w:bookmarkEnd w:id="11"/>
+      <w:bookmarkEnd w:id="16"/>
       <w:proofErr w:type="spellEnd"/>
     </w:p>
     <w:tbl>
@@ -7079,7 +10745,7 @@
             <w:pPr>
               <w:jc w:val="center"/>
             </w:pPr>
-            <w:hyperlink r:id="rId19" w:history="1">
+            <w:hyperlink r:id="rId25" w:history="1">
               <w:r>
                 <w:rPr>
                   <w:rStyle w:val="Hyperlink"/>
@@ -7115,7 +10781,7 @@
             <w:pPr>
               <w:jc w:val="center"/>
             </w:pPr>
-            <w:hyperlink r:id="rId20" w:history="1">
+            <w:hyperlink r:id="rId26" w:history="1">
               <w:r>
                 <w:rPr>
                   <w:rStyle w:val="Hyperlink"/>
@@ -7151,7 +10817,7 @@
             <w:pPr>
               <w:jc w:val="center"/>
             </w:pPr>
-            <w:hyperlink r:id="rId21" w:history="1">
+            <w:hyperlink r:id="rId27" w:history="1">
               <w:r>
                 <w:rPr>
                   <w:rStyle w:val="Hyperlink"/>
@@ -7187,7 +10853,7 @@
             <w:pPr>
               <w:jc w:val="center"/>
             </w:pPr>
-            <w:hyperlink r:id="rId22" w:history="1">
+            <w:hyperlink r:id="rId28" w:history="1">
               <w:r>
                 <w:rPr>
                   <w:rStyle w:val="Hyperlink"/>
@@ -7223,7 +10889,7 @@
             <w:pPr>
               <w:jc w:val="center"/>
             </w:pPr>
-            <w:hyperlink r:id="rId23" w:history="1">
+            <w:hyperlink r:id="rId29" w:history="1">
               <w:r>
                 <w:rPr>
                   <w:rStyle w:val="Hyperlink"/>
@@ -7256,7 +10922,7 @@
             <w:pPr>
               <w:jc w:val="center"/>
             </w:pPr>
-            <w:hyperlink r:id="rId24" w:history="1">
+            <w:hyperlink r:id="rId30" w:history="1">
               <w:r>
                 <w:rPr>
                   <w:rStyle w:val="Hyperlink"/>
@@ -7298,7 +10964,7 @@
             <w:pPr>
               <w:jc w:val="center"/>
             </w:pPr>
-            <w:hyperlink r:id="rId25" w:history="1">
+            <w:hyperlink r:id="rId31" w:history="1">
               <w:r>
                 <w:rPr>
                   <w:rStyle w:val="Hyperlink"/>
@@ -7334,7 +11000,7 @@
             <w:pPr>
               <w:jc w:val="center"/>
             </w:pPr>
-            <w:hyperlink r:id="rId26" w:history="1">
+            <w:hyperlink r:id="rId32" w:history="1">
               <w:r>
                 <w:rPr>
                   <w:rStyle w:val="Hyperlink"/>
@@ -7370,7 +11036,7 @@
             <w:pPr>
               <w:jc w:val="center"/>
             </w:pPr>
-            <w:hyperlink r:id="rId27" w:history="1">
+            <w:hyperlink r:id="rId33" w:history="1">
               <w:r>
                 <w:rPr>
                   <w:rStyle w:val="Hyperlink"/>
@@ -7403,7 +11069,7 @@
             <w:pPr>
               <w:jc w:val="center"/>
             </w:pPr>
-            <w:hyperlink r:id="rId28" w:history="1">
+            <w:hyperlink r:id="rId34" w:history="1">
               <w:r>
                 <w:rPr>
                   <w:rStyle w:val="Hyperlink"/>
@@ -7436,7 +11102,7 @@
             <w:pPr>
               <w:jc w:val="center"/>
             </w:pPr>
-            <w:hyperlink r:id="rId29" w:history="1">
+            <w:hyperlink r:id="rId35" w:history="1">
               <w:r>
                 <w:rPr>
                   <w:rStyle w:val="Hyperlink"/>
@@ -7480,7 +11146,7 @@
             <w:pPr>
               <w:jc w:val="center"/>
             </w:pPr>
-            <w:hyperlink r:id="rId30" w:history="1">
+            <w:hyperlink r:id="rId36" w:history="1">
               <w:r>
                 <w:rPr>
                   <w:rStyle w:val="Hyperlink"/>
@@ -7516,7 +11182,7 @@
             <w:pPr>
               <w:jc w:val="center"/>
             </w:pPr>
-            <w:hyperlink r:id="rId31" w:history="1">
+            <w:hyperlink r:id="rId37" w:history="1">
               <w:r>
                 <w:rPr>
                   <w:rStyle w:val="Hyperlink"/>
@@ -7552,7 +11218,7 @@
             <w:pPr>
               <w:jc w:val="center"/>
             </w:pPr>
-            <w:hyperlink r:id="rId32" w:history="1">
+            <w:hyperlink r:id="rId38" w:history="1">
               <w:r>
                 <w:rPr>
                   <w:rStyle w:val="Hyperlink"/>
@@ -7585,7 +11251,7 @@
             <w:pPr>
               <w:jc w:val="center"/>
             </w:pPr>
-            <w:hyperlink r:id="rId33" w:history="1">
+            <w:hyperlink r:id="rId39" w:history="1">
               <w:r>
                 <w:rPr>
                   <w:rStyle w:val="Hyperlink"/>
@@ -7618,7 +11284,7 @@
             <w:pPr>
               <w:jc w:val="center"/>
             </w:pPr>
-            <w:hyperlink r:id="rId34" w:history="1">
+            <w:hyperlink r:id="rId40" w:history="1">
               <w:r>
                 <w:rPr>
                   <w:rStyle w:val="Hyperlink"/>
@@ -7660,7 +11326,7 @@
             <w:pPr>
               <w:jc w:val="center"/>
             </w:pPr>
-            <w:hyperlink r:id="rId35" w:history="1">
+            <w:hyperlink r:id="rId41" w:history="1">
               <w:r>
                 <w:rPr>
                   <w:rStyle w:val="Hyperlink"/>
@@ -7693,7 +11359,7 @@
             <w:pPr>
               <w:jc w:val="center"/>
             </w:pPr>
-            <w:hyperlink r:id="rId36" w:history="1">
+            <w:hyperlink r:id="rId42" w:history="1">
               <w:r>
                 <w:rPr>
                   <w:rStyle w:val="Hyperlink"/>
@@ -7736,7 +11402,7 @@
             <w:pPr>
               <w:jc w:val="center"/>
             </w:pPr>
-            <w:hyperlink r:id="rId37" w:history="1">
+            <w:hyperlink r:id="rId43" w:history="1">
               <w:r>
                 <w:rPr>
                   <w:rStyle w:val="Hyperlink"/>
@@ -7765,7 +11431,6 @@
               <w:rPr>
                 <w:b/>
               </w:rPr>
-              <w:lastRenderedPageBreak/>
               <w:t>Finansijski</w:t>
             </w:r>
             <w:proofErr w:type="spellEnd"/>
@@ -7794,7 +11459,7 @@
             <w:pPr>
               <w:jc w:val="center"/>
             </w:pPr>
-            <w:hyperlink r:id="rId38" w:history="1">
+            <w:hyperlink r:id="rId44" w:history="1">
               <w:r>
                 <w:rPr>
                   <w:rStyle w:val="Hyperlink"/>
@@ -7847,6 +11512,178 @@
 <file path=word/numbering.xml><?xml version="1.0" encoding="utf-8"?>
 <w:numbering xmlns:ve="http://schemas.openxmlformats.org/markup-compatibility/2006" xmlns:o="urn:schemas-microsoft-com:office:office" xmlns:r="http://schemas.openxmlformats.org/officeDocument/2006/relationships" xmlns:m="http://schemas.openxmlformats.org/officeDocument/2006/math" xmlns:v="urn:schemas-microsoft-com:vml" xmlns:wp="http://schemas.openxmlformats.org/drawingml/2006/wordprocessingDrawing" xmlns:w10="urn:schemas-microsoft-com:office:word" xmlns:w="http://schemas.openxmlformats.org/wordprocessingml/2006/main" xmlns:wne="http://schemas.microsoft.com/office/word/2006/wordml">
   <w:abstractNum w:abstractNumId="0">
+    <w:nsid w:val="1B814E44"/>
+    <w:multiLevelType w:val="hybridMultilevel"/>
+    <w:tmpl w:val="74FA3798"/>
+    <w:lvl w:ilvl="0" w:tplc="0409000F">
+      <w:start w:val="1"/>
+      <w:numFmt w:val="decimal"/>
+      <w:lvlText w:val="%1."/>
+      <w:lvlJc w:val="left"/>
+      <w:pPr>
+        <w:ind w:left="720" w:hanging="360"/>
+      </w:pPr>
+    </w:lvl>
+    <w:lvl w:ilvl="1" w:tplc="04090019" w:tentative="1">
+      <w:start w:val="1"/>
+      <w:numFmt w:val="lowerLetter"/>
+      <w:lvlText w:val="%2."/>
+      <w:lvlJc w:val="left"/>
+      <w:pPr>
+        <w:ind w:left="1440" w:hanging="360"/>
+      </w:pPr>
+    </w:lvl>
+    <w:lvl w:ilvl="2" w:tplc="0409001B" w:tentative="1">
+      <w:start w:val="1"/>
+      <w:numFmt w:val="lowerRoman"/>
+      <w:lvlText w:val="%3."/>
+      <w:lvlJc w:val="right"/>
+      <w:pPr>
+        <w:ind w:left="2160" w:hanging="180"/>
+      </w:pPr>
+    </w:lvl>
+    <w:lvl w:ilvl="3" w:tplc="0409000F" w:tentative="1">
+      <w:start w:val="1"/>
+      <w:numFmt w:val="decimal"/>
+      <w:lvlText w:val="%4."/>
+      <w:lvlJc w:val="left"/>
+      <w:pPr>
+        <w:ind w:left="2880" w:hanging="360"/>
+      </w:pPr>
+    </w:lvl>
+    <w:lvl w:ilvl="4" w:tplc="04090019" w:tentative="1">
+      <w:start w:val="1"/>
+      <w:numFmt w:val="lowerLetter"/>
+      <w:lvlText w:val="%5."/>
+      <w:lvlJc w:val="left"/>
+      <w:pPr>
+        <w:ind w:left="3600" w:hanging="360"/>
+      </w:pPr>
+    </w:lvl>
+    <w:lvl w:ilvl="5" w:tplc="0409001B" w:tentative="1">
+      <w:start w:val="1"/>
+      <w:numFmt w:val="lowerRoman"/>
+      <w:lvlText w:val="%6."/>
+      <w:lvlJc w:val="right"/>
+      <w:pPr>
+        <w:ind w:left="4320" w:hanging="180"/>
+      </w:pPr>
+    </w:lvl>
+    <w:lvl w:ilvl="6" w:tplc="0409000F" w:tentative="1">
+      <w:start w:val="1"/>
+      <w:numFmt w:val="decimal"/>
+      <w:lvlText w:val="%7."/>
+      <w:lvlJc w:val="left"/>
+      <w:pPr>
+        <w:ind w:left="5040" w:hanging="360"/>
+      </w:pPr>
+    </w:lvl>
+    <w:lvl w:ilvl="7" w:tplc="04090019" w:tentative="1">
+      <w:start w:val="1"/>
+      <w:numFmt w:val="lowerLetter"/>
+      <w:lvlText w:val="%8."/>
+      <w:lvlJc w:val="left"/>
+      <w:pPr>
+        <w:ind w:left="5760" w:hanging="360"/>
+      </w:pPr>
+    </w:lvl>
+    <w:lvl w:ilvl="8" w:tplc="0409001B" w:tentative="1">
+      <w:start w:val="1"/>
+      <w:numFmt w:val="lowerRoman"/>
+      <w:lvlText w:val="%9."/>
+      <w:lvlJc w:val="right"/>
+      <w:pPr>
+        <w:ind w:left="6480" w:hanging="180"/>
+      </w:pPr>
+    </w:lvl>
+  </w:abstractNum>
+  <w:abstractNum w:abstractNumId="1">
+    <w:nsid w:val="1ECA5AAF"/>
+    <w:multiLevelType w:val="hybridMultilevel"/>
+    <w:tmpl w:val="7E9EE340"/>
+    <w:lvl w:ilvl="0" w:tplc="0409000F">
+      <w:start w:val="1"/>
+      <w:numFmt w:val="decimal"/>
+      <w:lvlText w:val="%1."/>
+      <w:lvlJc w:val="left"/>
+      <w:pPr>
+        <w:ind w:left="720" w:hanging="360"/>
+      </w:pPr>
+    </w:lvl>
+    <w:lvl w:ilvl="1" w:tplc="04090019" w:tentative="1">
+      <w:start w:val="1"/>
+      <w:numFmt w:val="lowerLetter"/>
+      <w:lvlText w:val="%2."/>
+      <w:lvlJc w:val="left"/>
+      <w:pPr>
+        <w:ind w:left="1440" w:hanging="360"/>
+      </w:pPr>
+    </w:lvl>
+    <w:lvl w:ilvl="2" w:tplc="0409001B" w:tentative="1">
+      <w:start w:val="1"/>
+      <w:numFmt w:val="lowerRoman"/>
+      <w:lvlText w:val="%3."/>
+      <w:lvlJc w:val="right"/>
+      <w:pPr>
+        <w:ind w:left="2160" w:hanging="180"/>
+      </w:pPr>
+    </w:lvl>
+    <w:lvl w:ilvl="3" w:tplc="0409000F" w:tentative="1">
+      <w:start w:val="1"/>
+      <w:numFmt w:val="decimal"/>
+      <w:lvlText w:val="%4."/>
+      <w:lvlJc w:val="left"/>
+      <w:pPr>
+        <w:ind w:left="2880" w:hanging="360"/>
+      </w:pPr>
+    </w:lvl>
+    <w:lvl w:ilvl="4" w:tplc="04090019" w:tentative="1">
+      <w:start w:val="1"/>
+      <w:numFmt w:val="lowerLetter"/>
+      <w:lvlText w:val="%5."/>
+      <w:lvlJc w:val="left"/>
+      <w:pPr>
+        <w:ind w:left="3600" w:hanging="360"/>
+      </w:pPr>
+    </w:lvl>
+    <w:lvl w:ilvl="5" w:tplc="0409001B" w:tentative="1">
+      <w:start w:val="1"/>
+      <w:numFmt w:val="lowerRoman"/>
+      <w:lvlText w:val="%6."/>
+      <w:lvlJc w:val="right"/>
+      <w:pPr>
+        <w:ind w:left="4320" w:hanging="180"/>
+      </w:pPr>
+    </w:lvl>
+    <w:lvl w:ilvl="6" w:tplc="0409000F" w:tentative="1">
+      <w:start w:val="1"/>
+      <w:numFmt w:val="decimal"/>
+      <w:lvlText w:val="%7."/>
+      <w:lvlJc w:val="left"/>
+      <w:pPr>
+        <w:ind w:left="5040" w:hanging="360"/>
+      </w:pPr>
+    </w:lvl>
+    <w:lvl w:ilvl="7" w:tplc="04090019" w:tentative="1">
+      <w:start w:val="1"/>
+      <w:numFmt w:val="lowerLetter"/>
+      <w:lvlText w:val="%8."/>
+      <w:lvlJc w:val="left"/>
+      <w:pPr>
+        <w:ind w:left="5760" w:hanging="360"/>
+      </w:pPr>
+    </w:lvl>
+    <w:lvl w:ilvl="8" w:tplc="0409001B" w:tentative="1">
+      <w:start w:val="1"/>
+      <w:numFmt w:val="lowerRoman"/>
+      <w:lvlText w:val="%9."/>
+      <w:lvlJc w:val="right"/>
+      <w:pPr>
+        <w:ind w:left="6480" w:hanging="180"/>
+      </w:pPr>
+    </w:lvl>
+  </w:abstractNum>
+  <w:abstractNum w:abstractNumId="2">
     <w:nsid w:val="2E07759D"/>
     <w:multiLevelType w:val="hybridMultilevel"/>
     <w:tmpl w:val="B314BA62"/>
@@ -7932,7 +11769,7 @@
       </w:pPr>
     </w:lvl>
   </w:abstractNum>
-  <w:abstractNum w:abstractNumId="1">
+  <w:abstractNum w:abstractNumId="3">
     <w:nsid w:val="3F1F440D"/>
     <w:multiLevelType w:val="hybridMultilevel"/>
     <w:tmpl w:val="C9345AB2"/>
@@ -8018,7 +11855,93 @@
       </w:pPr>
     </w:lvl>
   </w:abstractNum>
-  <w:abstractNum w:abstractNumId="2">
+  <w:abstractNum w:abstractNumId="4">
+    <w:nsid w:val="5E496AA1"/>
+    <w:multiLevelType w:val="hybridMultilevel"/>
+    <w:tmpl w:val="C58C0AC4"/>
+    <w:lvl w:ilvl="0" w:tplc="0409000F">
+      <w:start w:val="1"/>
+      <w:numFmt w:val="decimal"/>
+      <w:lvlText w:val="%1."/>
+      <w:lvlJc w:val="left"/>
+      <w:pPr>
+        <w:ind w:left="720" w:hanging="360"/>
+      </w:pPr>
+    </w:lvl>
+    <w:lvl w:ilvl="1" w:tplc="04090019" w:tentative="1">
+      <w:start w:val="1"/>
+      <w:numFmt w:val="lowerLetter"/>
+      <w:lvlText w:val="%2."/>
+      <w:lvlJc w:val="left"/>
+      <w:pPr>
+        <w:ind w:left="1440" w:hanging="360"/>
+      </w:pPr>
+    </w:lvl>
+    <w:lvl w:ilvl="2" w:tplc="0409001B" w:tentative="1">
+      <w:start w:val="1"/>
+      <w:numFmt w:val="lowerRoman"/>
+      <w:lvlText w:val="%3."/>
+      <w:lvlJc w:val="right"/>
+      <w:pPr>
+        <w:ind w:left="2160" w:hanging="180"/>
+      </w:pPr>
+    </w:lvl>
+    <w:lvl w:ilvl="3" w:tplc="0409000F" w:tentative="1">
+      <w:start w:val="1"/>
+      <w:numFmt w:val="decimal"/>
+      <w:lvlText w:val="%4."/>
+      <w:lvlJc w:val="left"/>
+      <w:pPr>
+        <w:ind w:left="2880" w:hanging="360"/>
+      </w:pPr>
+    </w:lvl>
+    <w:lvl w:ilvl="4" w:tplc="04090019" w:tentative="1">
+      <w:start w:val="1"/>
+      <w:numFmt w:val="lowerLetter"/>
+      <w:lvlText w:val="%5."/>
+      <w:lvlJc w:val="left"/>
+      <w:pPr>
+        <w:ind w:left="3600" w:hanging="360"/>
+      </w:pPr>
+    </w:lvl>
+    <w:lvl w:ilvl="5" w:tplc="0409001B" w:tentative="1">
+      <w:start w:val="1"/>
+      <w:numFmt w:val="lowerRoman"/>
+      <w:lvlText w:val="%6."/>
+      <w:lvlJc w:val="right"/>
+      <w:pPr>
+        <w:ind w:left="4320" w:hanging="180"/>
+      </w:pPr>
+    </w:lvl>
+    <w:lvl w:ilvl="6" w:tplc="0409000F" w:tentative="1">
+      <w:start w:val="1"/>
+      <w:numFmt w:val="decimal"/>
+      <w:lvlText w:val="%7."/>
+      <w:lvlJc w:val="left"/>
+      <w:pPr>
+        <w:ind w:left="5040" w:hanging="360"/>
+      </w:pPr>
+    </w:lvl>
+    <w:lvl w:ilvl="7" w:tplc="04090019" w:tentative="1">
+      <w:start w:val="1"/>
+      <w:numFmt w:val="lowerLetter"/>
+      <w:lvlText w:val="%8."/>
+      <w:lvlJc w:val="left"/>
+      <w:pPr>
+        <w:ind w:left="5760" w:hanging="360"/>
+      </w:pPr>
+    </w:lvl>
+    <w:lvl w:ilvl="8" w:tplc="0409001B" w:tentative="1">
+      <w:start w:val="1"/>
+      <w:numFmt w:val="lowerRoman"/>
+      <w:lvlText w:val="%9."/>
+      <w:lvlJc w:val="right"/>
+      <w:pPr>
+        <w:ind w:left="6480" w:hanging="180"/>
+      </w:pPr>
+    </w:lvl>
+  </w:abstractNum>
+  <w:abstractNum w:abstractNumId="5">
     <w:nsid w:val="693A13AF"/>
     <w:multiLevelType w:val="hybridMultilevel"/>
     <w:tmpl w:val="92F2F7B6"/>
@@ -8104,7 +12027,7 @@
       </w:pPr>
     </w:lvl>
   </w:abstractNum>
-  <w:abstractNum w:abstractNumId="3">
+  <w:abstractNum w:abstractNumId="6">
     <w:nsid w:val="7B1F2405"/>
     <w:multiLevelType w:val="hybridMultilevel"/>
     <w:tmpl w:val="F3F0DE78"/>
@@ -8191,16 +12114,25 @@
     </w:lvl>
   </w:abstractNum>
   <w:num w:numId="1">
+    <w:abstractNumId w:val="6"/>
+  </w:num>
+  <w:num w:numId="2">
     <w:abstractNumId w:val="3"/>
   </w:num>
-  <w:num w:numId="2">
+  <w:num w:numId="3">
+    <w:abstractNumId w:val="5"/>
+  </w:num>
+  <w:num w:numId="4">
+    <w:abstractNumId w:val="2"/>
+  </w:num>
+  <w:num w:numId="5">
     <w:abstractNumId w:val="1"/>
   </w:num>
-  <w:num w:numId="3">
-    <w:abstractNumId w:val="2"/>
+  <w:num w:numId="6">
+    <w:abstractNumId w:val="0"/>
   </w:num>
-  <w:num w:numId="4">
-    <w:abstractNumId w:val="0"/>
+  <w:num w:numId="7">
+    <w:abstractNumId w:val="4"/>
   </w:num>
 </w:numbering>
 </file>
@@ -8641,6 +12573,41 @@
       </w:tblCellMar>
     </w:tblPr>
   </w:style>
+  <w:style w:type="character" w:styleId="PlaceholderText">
+    <w:name w:val="Placeholder Text"/>
+    <w:basedOn w:val="DefaultParagraphFont"/>
+    <w:uiPriority w:val="99"/>
+    <w:semiHidden/>
+    <w:rsid w:val="00BE24AC"/>
+    <w:rPr>
+      <w:color w:val="808080"/>
+    </w:rPr>
+  </w:style>
+  <w:style w:type="character" w:customStyle="1" w:styleId="mord">
+    <w:name w:val="mord"/>
+    <w:basedOn w:val="DefaultParagraphFont"/>
+    <w:rsid w:val="008729FC"/>
+  </w:style>
+  <w:style w:type="character" w:customStyle="1" w:styleId="mopen">
+    <w:name w:val="mopen"/>
+    <w:basedOn w:val="DefaultParagraphFont"/>
+    <w:rsid w:val="008729FC"/>
+  </w:style>
+  <w:style w:type="character" w:customStyle="1" w:styleId="mbin">
+    <w:name w:val="mbin"/>
+    <w:basedOn w:val="DefaultParagraphFont"/>
+    <w:rsid w:val="008729FC"/>
+  </w:style>
+  <w:style w:type="character" w:customStyle="1" w:styleId="mclose">
+    <w:name w:val="mclose"/>
+    <w:basedOn w:val="DefaultParagraphFont"/>
+    <w:rsid w:val="008729FC"/>
+  </w:style>
+  <w:style w:type="character" w:customStyle="1" w:styleId="vlist-s">
+    <w:name w:val="vlist-s"/>
+    <w:basedOn w:val="DefaultParagraphFont"/>
+    <w:rsid w:val="008729FC"/>
+  </w:style>
 </w:styles>
 </file>
 
@@ -8854,7 +12821,9 @@
   </w:compat>
   <w:rsids>
     <w:rsidRoot w:val="0097291C"/>
+    <w:rsid w:val="0059715A"/>
     <w:rsid w:val="00716EC1"/>
+    <w:rsid w:val="008A7D25"/>
     <w:rsid w:val="0097291C"/>
   </w:rsids>
   <m:mathPr>
@@ -9036,6 +13005,7 @@
   <w:style w:type="paragraph" w:default="1" w:styleId="Normal">
     <w:name w:val="Normal"/>
     <w:qFormat/>
+    <w:rsid w:val="0059715A"/>
   </w:style>
   <w:style w:type="character" w:default="1" w:styleId="DefaultParagraphFont">
     <w:name w:val="Default Paragraph Font"/>
@@ -9112,6 +13082,16 @@
   <w:style w:type="paragraph" w:customStyle="1" w:styleId="32A7BFBE4E5B4CB4BC6DC6A0931D4E08">
     <w:name w:val="32A7BFBE4E5B4CB4BC6DC6A0931D4E08"/>
     <w:rsid w:val="0097291C"/>
+  </w:style>
+  <w:style w:type="character" w:styleId="PlaceholderText">
+    <w:name w:val="Placeholder Text"/>
+    <w:basedOn w:val="DefaultParagraphFont"/>
+    <w:uiPriority w:val="99"/>
+    <w:semiHidden/>
+    <w:rsid w:val="008A7D25"/>
+    <w:rPr>
+      <w:color w:val="808080"/>
+    </w:rPr>
   </w:style>
 </w:styles>
 </file>
@@ -9429,7 +13409,7 @@
 </file>
 
 <file path=customXml/itemProps2.xml><?xml version="1.0" encoding="utf-8"?>
-<ds:datastoreItem xmlns:ds="http://schemas.openxmlformats.org/officeDocument/2006/customXml" ds:itemID="{F50014CB-0AAA-4DD7-A66B-A848C542C960}">
+<ds:datastoreItem xmlns:ds="http://schemas.openxmlformats.org/officeDocument/2006/customXml" ds:itemID="{8B4B6529-4FC8-4BB5-916B-F3A3FF846881}">
   <ds:schemaRefs>
     <ds:schemaRef ds:uri="http://schemas.openxmlformats.org/officeDocument/2006/bibliography"/>
   </ds:schemaRefs>

</xml_diff>